<commit_message>
Added functions to the entities in the Contract doc
</commit_message>
<xml_diff>
--- a/Contract.docx
+++ b/Contract.docx
@@ -180,7 +180,10 @@
         </w:numPr>
       </w:pPr>
       <w:r>
-        <w:t>Function</w:t>
+        <w:t>Fu</w:t>
+      </w:r>
+      <w:r>
+        <w:t>nction</w:t>
       </w:r>
     </w:p>
     <w:p>
@@ -198,558 +201,12 @@
     <w:p>
       <w:pPr>
         <w:pStyle w:val="ListParagraph"/>
-        <w:numPr>
-          <w:ilvl w:val="2"/>
-          <w:numId w:val="2"/>
-        </w:numPr>
-      </w:pPr>
-      <w:r>
-        <w:t>Dependencies</w:t>
-      </w:r>
-    </w:p>
-    <w:p>
-      <w:pPr>
-        <w:pStyle w:val="ListParagraph"/>
-        <w:numPr>
-          <w:ilvl w:val="2"/>
-          <w:numId w:val="2"/>
-        </w:numPr>
-      </w:pPr>
-      <w:r>
-        <w:t>Interface</w:t>
-      </w:r>
-    </w:p>
-    <w:p>
-      <w:pPr>
-        <w:pStyle w:val="ListParagraph"/>
-        <w:numPr>
-          <w:ilvl w:val="2"/>
-          <w:numId w:val="2"/>
-        </w:numPr>
-      </w:pPr>
-      <w:r>
-        <w:t>Resources</w:t>
-      </w:r>
-    </w:p>
-    <w:p>
-      <w:pPr>
-        <w:pStyle w:val="ListParagraph"/>
-        <w:numPr>
-          <w:ilvl w:val="2"/>
-          <w:numId w:val="2"/>
-        </w:numPr>
-      </w:pPr>
-      <w:r>
-        <w:t>Processing</w:t>
-      </w:r>
-    </w:p>
-    <w:p>
-      <w:pPr>
-        <w:pStyle w:val="ListParagraph"/>
-        <w:numPr>
-          <w:ilvl w:val="2"/>
-          <w:numId w:val="2"/>
-        </w:numPr>
-      </w:pPr>
-      <w:r>
-        <w:t>Data</w:t>
-      </w:r>
-    </w:p>
-    <w:p>
-      <w:pPr>
-        <w:pStyle w:val="ListParagraph"/>
-        <w:numPr>
-          <w:ilvl w:val="1"/>
-          <w:numId w:val="2"/>
-        </w:numPr>
-      </w:pPr>
-      <w:r>
-        <w:t>Entity</w:t>
-      </w:r>
-    </w:p>
-    <w:p>
-      <w:pPr>
-        <w:pStyle w:val="ListParagraph"/>
-        <w:numPr>
-          <w:ilvl w:val="2"/>
-          <w:numId w:val="2"/>
-        </w:numPr>
-      </w:pPr>
-      <w:r>
-        <w:t>Identification</w:t>
-      </w:r>
-    </w:p>
-    <w:p>
-      <w:pPr>
-        <w:pStyle w:val="ListParagraph"/>
-        <w:ind w:left="1728"/>
-      </w:pPr>
-      <w:r>
-        <w:t>SCORM Handler</w:t>
-      </w:r>
-    </w:p>
-    <w:p>
-      <w:pPr>
-        <w:pStyle w:val="ListParagraph"/>
-        <w:numPr>
-          <w:ilvl w:val="2"/>
-          <w:numId w:val="2"/>
-        </w:numPr>
-      </w:pPr>
-      <w:r>
-        <w:t>Type</w:t>
-      </w:r>
-    </w:p>
-    <w:p>
-      <w:pPr>
-        <w:pStyle w:val="ListParagraph"/>
-        <w:numPr>
-          <w:ilvl w:val="2"/>
-          <w:numId w:val="2"/>
-        </w:numPr>
-      </w:pPr>
-      <w:r>
-        <w:t>Purpose</w:t>
-      </w:r>
-    </w:p>
-    <w:p>
-      <w:pPr>
-        <w:pStyle w:val="ListParagraph"/>
-        <w:ind w:left="1728"/>
-      </w:pPr>
-      <w:r>
-        <w:t>This is for handling saving and getting any SCORM information.</w:t>
-      </w:r>
-    </w:p>
-    <w:p>
-      <w:pPr>
-        <w:pStyle w:val="ListParagraph"/>
-        <w:numPr>
-          <w:ilvl w:val="2"/>
-          <w:numId w:val="2"/>
-        </w:numPr>
-      </w:pPr>
-      <w:r>
-        <w:t>Function</w:t>
-      </w:r>
-    </w:p>
-    <w:p>
-      <w:pPr>
-        <w:pStyle w:val="ListParagraph"/>
-        <w:numPr>
-          <w:ilvl w:val="2"/>
-          <w:numId w:val="2"/>
-        </w:numPr>
-      </w:pPr>
-      <w:r>
-        <w:t>Subordinates</w:t>
-      </w:r>
-    </w:p>
-    <w:p>
-      <w:pPr>
-        <w:pStyle w:val="ListParagraph"/>
-        <w:numPr>
-          <w:ilvl w:val="2"/>
-          <w:numId w:val="2"/>
-        </w:numPr>
-      </w:pPr>
-      <w:r>
-        <w:t>Dependencies</w:t>
-      </w:r>
-    </w:p>
-    <w:p>
-      <w:pPr>
-        <w:pStyle w:val="ListParagraph"/>
-        <w:ind w:left="1728"/>
-      </w:pPr>
-      <w:r>
-        <w:t>This</w:t>
-      </w:r>
-      <w:r>
-        <w:t xml:space="preserve"> has no dependencies</w:t>
-      </w:r>
-      <w:r>
-        <w:t>.</w:t>
-      </w:r>
-    </w:p>
-    <w:p>
-      <w:pPr>
-        <w:pStyle w:val="ListParagraph"/>
-        <w:numPr>
-          <w:ilvl w:val="2"/>
-          <w:numId w:val="2"/>
-        </w:numPr>
-      </w:pPr>
-      <w:r>
-        <w:t>Interface</w:t>
-      </w:r>
-    </w:p>
-    <w:p>
-      <w:pPr>
-        <w:pStyle w:val="ListParagraph"/>
-        <w:numPr>
-          <w:ilvl w:val="2"/>
-          <w:numId w:val="2"/>
-        </w:numPr>
-      </w:pPr>
-      <w:r>
-        <w:t>Resources</w:t>
-      </w:r>
-    </w:p>
-    <w:p>
-      <w:pPr>
-        <w:pStyle w:val="ListParagraph"/>
-        <w:ind w:left="1728"/>
-      </w:pPr>
-      <w:r>
-        <w:t xml:space="preserve">This will use the SCORM wrapper </w:t>
-      </w:r>
-      <w:proofErr w:type="spellStart"/>
-      <w:r>
-        <w:t>wrapper</w:t>
-      </w:r>
-      <w:proofErr w:type="spellEnd"/>
-      <w:r>
-        <w:t>.</w:t>
-      </w:r>
-    </w:p>
-    <w:p>
-      <w:pPr>
-        <w:pStyle w:val="ListParagraph"/>
-        <w:numPr>
-          <w:ilvl w:val="2"/>
-          <w:numId w:val="2"/>
-        </w:numPr>
-      </w:pPr>
-      <w:r>
-        <w:t>Processing</w:t>
-      </w:r>
-    </w:p>
-    <w:p>
-      <w:pPr>
-        <w:pStyle w:val="ListParagraph"/>
-        <w:numPr>
-          <w:ilvl w:val="2"/>
-          <w:numId w:val="2"/>
-        </w:numPr>
-      </w:pPr>
-      <w:r>
-        <w:t>Data</w:t>
-      </w:r>
-    </w:p>
-    <w:p>
-      <w:pPr>
-        <w:pStyle w:val="ListParagraph"/>
-        <w:numPr>
-          <w:ilvl w:val="1"/>
-          <w:numId w:val="2"/>
-        </w:numPr>
-      </w:pPr>
-      <w:r>
-        <w:t>Entity</w:t>
-      </w:r>
-    </w:p>
-    <w:p>
-      <w:pPr>
-        <w:pStyle w:val="ListParagraph"/>
-        <w:numPr>
-          <w:ilvl w:val="2"/>
-          <w:numId w:val="2"/>
-        </w:numPr>
-      </w:pPr>
-      <w:r>
-        <w:t>Identification</w:t>
-      </w:r>
-    </w:p>
-    <w:p>
-      <w:pPr>
-        <w:pStyle w:val="ListParagraph"/>
-        <w:ind w:left="1728"/>
-      </w:pPr>
-      <w:r>
-        <w:t>Screen Chooser</w:t>
-      </w:r>
-    </w:p>
-    <w:p>
-      <w:pPr>
-        <w:pStyle w:val="ListParagraph"/>
-        <w:numPr>
-          <w:ilvl w:val="2"/>
-          <w:numId w:val="2"/>
-        </w:numPr>
-      </w:pPr>
-      <w:r>
-        <w:t>Type</w:t>
-      </w:r>
-    </w:p>
-    <w:p>
-      <w:pPr>
-        <w:pStyle w:val="ListParagraph"/>
-        <w:numPr>
-          <w:ilvl w:val="2"/>
-          <w:numId w:val="2"/>
-        </w:numPr>
-      </w:pPr>
-      <w:r>
-        <w:t>Purpose</w:t>
-      </w:r>
-    </w:p>
-    <w:p>
-      <w:pPr>
-        <w:pStyle w:val="ListParagraph"/>
-        <w:ind w:left="1728"/>
-      </w:pPr>
-      <w:r>
-        <w:lastRenderedPageBreak/>
-        <w:t>This is for examining the settings and SCORM information and determining which screen needs to be displayed. It will then communicate this information to the view.</w:t>
-      </w:r>
-    </w:p>
-    <w:p>
-      <w:pPr>
-        <w:pStyle w:val="ListParagraph"/>
-        <w:numPr>
-          <w:ilvl w:val="2"/>
-          <w:numId w:val="2"/>
-        </w:numPr>
-      </w:pPr>
-      <w:r>
-        <w:t>Function</w:t>
-      </w:r>
-    </w:p>
-    <w:p>
-      <w:pPr>
-        <w:pStyle w:val="ListParagraph"/>
-        <w:numPr>
-          <w:ilvl w:val="2"/>
-          <w:numId w:val="2"/>
-        </w:numPr>
-      </w:pPr>
-      <w:r>
-        <w:t>Subordinates</w:t>
-      </w:r>
-    </w:p>
-    <w:p>
-      <w:pPr>
-        <w:pStyle w:val="ListParagraph"/>
-        <w:numPr>
-          <w:ilvl w:val="2"/>
-          <w:numId w:val="2"/>
-        </w:numPr>
-      </w:pPr>
-      <w:r>
-        <w:t>Dependencies</w:t>
-      </w:r>
-    </w:p>
-    <w:p>
-      <w:pPr>
-        <w:pStyle w:val="ListParagraph"/>
-        <w:ind w:left="1728"/>
-      </w:pPr>
-      <w:r>
-        <w:t>This entity depends on SCORM handler.</w:t>
-      </w:r>
-    </w:p>
-    <w:p>
-      <w:pPr>
-        <w:pStyle w:val="ListParagraph"/>
-        <w:numPr>
-          <w:ilvl w:val="2"/>
-          <w:numId w:val="2"/>
-        </w:numPr>
-      </w:pPr>
-      <w:r>
-        <w:t>Interface</w:t>
-      </w:r>
-    </w:p>
-    <w:p>
-      <w:pPr>
-        <w:pStyle w:val="ListParagraph"/>
-        <w:numPr>
-          <w:ilvl w:val="2"/>
-          <w:numId w:val="2"/>
-        </w:numPr>
-      </w:pPr>
-      <w:r>
-        <w:t>Resources</w:t>
-      </w:r>
-    </w:p>
-    <w:p>
-      <w:pPr>
-        <w:pStyle w:val="ListParagraph"/>
-        <w:numPr>
-          <w:ilvl w:val="2"/>
-          <w:numId w:val="2"/>
-        </w:numPr>
-      </w:pPr>
-      <w:r>
-        <w:t>Processing</w:t>
-      </w:r>
-    </w:p>
-    <w:p>
-      <w:pPr>
-        <w:pStyle w:val="ListParagraph"/>
-        <w:numPr>
-          <w:ilvl w:val="2"/>
-          <w:numId w:val="2"/>
-        </w:numPr>
-      </w:pPr>
-      <w:r>
-        <w:t>Data</w:t>
-      </w:r>
-    </w:p>
-    <w:p>
-      <w:pPr>
-        <w:pStyle w:val="ListParagraph"/>
-        <w:numPr>
-          <w:ilvl w:val="1"/>
-          <w:numId w:val="2"/>
-        </w:numPr>
-      </w:pPr>
-      <w:r>
-        <w:t>Entity</w:t>
-      </w:r>
-    </w:p>
-    <w:p>
-      <w:pPr>
-        <w:pStyle w:val="ListParagraph"/>
-        <w:numPr>
-          <w:ilvl w:val="2"/>
-          <w:numId w:val="2"/>
-        </w:numPr>
-      </w:pPr>
-      <w:r>
-        <w:t>Identification</w:t>
-      </w:r>
-    </w:p>
-    <w:p>
-      <w:pPr>
-        <w:pStyle w:val="ListParagraph"/>
-        <w:ind w:left="1728"/>
-      </w:pPr>
-      <w:r>
-        <w:t>Entry Handler</w:t>
-      </w:r>
-    </w:p>
-    <w:p>
-      <w:pPr>
-        <w:pStyle w:val="ListParagraph"/>
-        <w:numPr>
-          <w:ilvl w:val="2"/>
-          <w:numId w:val="2"/>
-        </w:numPr>
-      </w:pPr>
-      <w:r>
-        <w:t>Type</w:t>
-      </w:r>
-    </w:p>
-    <w:p>
-      <w:pPr>
-        <w:pStyle w:val="ListParagraph"/>
-        <w:numPr>
-          <w:ilvl w:val="2"/>
-          <w:numId w:val="2"/>
-        </w:numPr>
-      </w:pPr>
-      <w:r>
-        <w:t>Purpose</w:t>
-      </w:r>
-    </w:p>
-    <w:p>
-      <w:pPr>
-        <w:pStyle w:val="ListParagraph"/>
-        <w:ind w:left="1728"/>
-      </w:pPr>
-      <w:r>
-        <w:t>This is for evaluating the current grade</w:t>
-      </w:r>
-      <w:r>
-        <w:t xml:space="preserve"> and evaluating it every </w:t>
-      </w:r>
-      <w:r>
-        <w:t>time a new entry is inputted as well.</w:t>
-      </w:r>
-      <w:r>
-        <w:t xml:space="preserve"> It will also handle how many entries should be currently displayed on screen.</w:t>
-      </w:r>
-    </w:p>
-    <w:p>
-      <w:pPr>
-        <w:pStyle w:val="ListParagraph"/>
-        <w:numPr>
-          <w:ilvl w:val="2"/>
-          <w:numId w:val="2"/>
-        </w:numPr>
-      </w:pPr>
-      <w:r>
-        <w:t>Function</w:t>
-      </w:r>
-    </w:p>
-    <w:p>
-      <w:pPr>
-        <w:pStyle w:val="ListParagraph"/>
-        <w:numPr>
-          <w:ilvl w:val="2"/>
-          <w:numId w:val="2"/>
-        </w:numPr>
-      </w:pPr>
-      <w:r>
-        <w:t>Subordinates</w:t>
-      </w:r>
-    </w:p>
-    <w:p>
-      <w:pPr>
-        <w:pStyle w:val="ListParagraph"/>
-        <w:numPr>
-          <w:ilvl w:val="2"/>
-          <w:numId w:val="2"/>
-        </w:numPr>
-      </w:pPr>
-      <w:r>
-        <w:t>Dependencies</w:t>
-      </w:r>
-    </w:p>
-    <w:p>
-      <w:pPr>
-        <w:pStyle w:val="ListParagraph"/>
-        <w:ind w:left="1728"/>
-      </w:pPr>
-      <w:r>
-        <w:t>This is dependent on the SCORM handler</w:t>
-      </w:r>
-      <w:r>
-        <w:t xml:space="preserve">. </w:t>
-      </w:r>
-    </w:p>
-    <w:p>
-      <w:pPr>
-        <w:pStyle w:val="ListParagraph"/>
-        <w:numPr>
-          <w:ilvl w:val="2"/>
-          <w:numId w:val="2"/>
-        </w:numPr>
-      </w:pPr>
-      <w:r>
-        <w:t>Interface</w:t>
-      </w:r>
-    </w:p>
-    <w:p>
-      <w:pPr>
-        <w:pStyle w:val="ListParagraph"/>
-        <w:ind w:left="1728"/>
-      </w:pPr>
-      <w:r>
-        <w:t>This will send information about the current grade and entries to the SCORM handler and it will get that information every time the product is loaded</w:t>
-      </w:r>
-      <w:r>
-        <w:t>.</w:t>
-      </w:r>
-      <w:r>
-        <w:t xml:space="preserve"> It will do this by calling </w:t>
-      </w:r>
+        <w:ind w:left="1728"/>
+      </w:pPr>
       <w:proofErr w:type="spellStart"/>
       <w:proofErr w:type="gramStart"/>
       <w:r>
-        <w:t>saveInformation</w:t>
+        <w:t>generateMap</w:t>
       </w:r>
       <w:proofErr w:type="spellEnd"/>
       <w:r>
@@ -757,15 +214,131 @@
       </w:r>
       <w:proofErr w:type="gramEnd"/>
       <w:r>
-        <w:t xml:space="preserve">) and </w:t>
-      </w:r>
+        <w:t>)</w:t>
+      </w:r>
+    </w:p>
+    <w:p>
+      <w:pPr>
+        <w:pStyle w:val="ListParagraph"/>
+        <w:ind w:left="1728"/>
+      </w:pPr>
+    </w:p>
+    <w:p>
+      <w:pPr>
+        <w:pStyle w:val="ListParagraph"/>
+        <w:ind w:left="1728"/>
+      </w:pPr>
       <w:proofErr w:type="spellStart"/>
-      <w:r>
-        <w:t>getInformation</w:t>
+      <w:proofErr w:type="gramStart"/>
+      <w:r>
+        <w:t>updateMap</w:t>
       </w:r>
       <w:proofErr w:type="spellEnd"/>
       <w:r>
-        <w:t>().</w:t>
+        <w:t>(</w:t>
+      </w:r>
+      <w:proofErr w:type="gramEnd"/>
+      <w:r>
+        <w:t>)</w:t>
+      </w:r>
+    </w:p>
+    <w:p>
+      <w:pPr>
+        <w:pStyle w:val="ListParagraph"/>
+        <w:ind w:left="1728"/>
+      </w:pPr>
+    </w:p>
+    <w:p>
+      <w:pPr>
+        <w:pStyle w:val="ListParagraph"/>
+        <w:ind w:left="1728"/>
+      </w:pPr>
+      <w:proofErr w:type="spellStart"/>
+      <w:proofErr w:type="gramStart"/>
+      <w:r>
+        <w:t>drawPath</w:t>
+      </w:r>
+      <w:proofErr w:type="spellEnd"/>
+      <w:r>
+        <w:t>(</w:t>
+      </w:r>
+      <w:proofErr w:type="gramEnd"/>
+      <w:r>
+        <w:t>)</w:t>
+      </w:r>
+    </w:p>
+    <w:p>
+      <w:pPr>
+        <w:pStyle w:val="ListParagraph"/>
+        <w:ind w:left="1728"/>
+      </w:pPr>
+    </w:p>
+    <w:p>
+      <w:pPr>
+        <w:pStyle w:val="ListParagraph"/>
+        <w:ind w:left="1728"/>
+      </w:pPr>
+      <w:proofErr w:type="spellStart"/>
+      <w:proofErr w:type="gramStart"/>
+      <w:r>
+        <w:t>drawIcons</w:t>
+      </w:r>
+      <w:proofErr w:type="spellEnd"/>
+      <w:r>
+        <w:t>(</w:t>
+      </w:r>
+      <w:proofErr w:type="gramEnd"/>
+      <w:r>
+        <w:t>)</w:t>
+      </w:r>
+    </w:p>
+    <w:p>
+      <w:pPr>
+        <w:pStyle w:val="ListParagraph"/>
+        <w:ind w:left="1728"/>
+      </w:pPr>
+    </w:p>
+    <w:p>
+      <w:pPr>
+        <w:pStyle w:val="ListParagraph"/>
+        <w:ind w:left="1728"/>
+      </w:pPr>
+      <w:proofErr w:type="spellStart"/>
+      <w:proofErr w:type="gramStart"/>
+      <w:r>
+        <w:t>animateIcons</w:t>
+      </w:r>
+      <w:proofErr w:type="spellEnd"/>
+      <w:r>
+        <w:t>(</w:t>
+      </w:r>
+      <w:proofErr w:type="gramEnd"/>
+      <w:r>
+        <w:t>)</w:t>
+      </w:r>
+    </w:p>
+    <w:p>
+      <w:pPr>
+        <w:pStyle w:val="ListParagraph"/>
+        <w:numPr>
+          <w:ilvl w:val="2"/>
+          <w:numId w:val="2"/>
+        </w:numPr>
+      </w:pPr>
+      <w:r>
+        <w:t>Dependencies</w:t>
+      </w:r>
+    </w:p>
+    <w:p>
+      <w:pPr>
+        <w:pStyle w:val="ListParagraph"/>
+        <w:numPr>
+          <w:ilvl w:val="2"/>
+          <w:numId w:val="2"/>
+        </w:numPr>
+      </w:pPr>
+      <w:r>
+        <w:t>Interface</w:t>
       </w:r>
     </w:p>
     <w:p>
@@ -808,24 +381,554 @@
       <w:pPr>
         <w:pStyle w:val="ListParagraph"/>
         <w:numPr>
-          <w:ilvl w:val="3"/>
-          <w:numId w:val="2"/>
-        </w:numPr>
-      </w:pPr>
-      <w:r>
-        <w:t>entries</w:t>
-      </w:r>
-    </w:p>
-    <w:p>
-      <w:pPr>
-        <w:pStyle w:val="ListParagraph"/>
-        <w:numPr>
-          <w:ilvl w:val="3"/>
-          <w:numId w:val="2"/>
-        </w:numPr>
-      </w:pPr>
-      <w:r>
-        <w:t>grade</w:t>
+          <w:ilvl w:val="1"/>
+          <w:numId w:val="2"/>
+        </w:numPr>
+      </w:pPr>
+      <w:r>
+        <w:t>Entity</w:t>
+      </w:r>
+    </w:p>
+    <w:p>
+      <w:pPr>
+        <w:pStyle w:val="ListParagraph"/>
+        <w:numPr>
+          <w:ilvl w:val="2"/>
+          <w:numId w:val="2"/>
+        </w:numPr>
+      </w:pPr>
+      <w:r>
+        <w:t>Identification</w:t>
+      </w:r>
+    </w:p>
+    <w:p>
+      <w:pPr>
+        <w:pStyle w:val="ListParagraph"/>
+        <w:ind w:left="1728"/>
+      </w:pPr>
+      <w:r>
+        <w:t>SCORM Handler</w:t>
+      </w:r>
+    </w:p>
+    <w:p>
+      <w:pPr>
+        <w:pStyle w:val="ListParagraph"/>
+        <w:numPr>
+          <w:ilvl w:val="2"/>
+          <w:numId w:val="2"/>
+        </w:numPr>
+      </w:pPr>
+      <w:r>
+        <w:t>Type</w:t>
+      </w:r>
+    </w:p>
+    <w:p>
+      <w:pPr>
+        <w:pStyle w:val="ListParagraph"/>
+        <w:numPr>
+          <w:ilvl w:val="2"/>
+          <w:numId w:val="2"/>
+        </w:numPr>
+      </w:pPr>
+      <w:r>
+        <w:t>Purpose</w:t>
+      </w:r>
+    </w:p>
+    <w:p>
+      <w:pPr>
+        <w:pStyle w:val="ListParagraph"/>
+        <w:ind w:left="1728"/>
+      </w:pPr>
+      <w:r>
+        <w:t>This is for handling saving and getting any SCORM information.</w:t>
+      </w:r>
+    </w:p>
+    <w:p>
+      <w:pPr>
+        <w:pStyle w:val="ListParagraph"/>
+        <w:numPr>
+          <w:ilvl w:val="2"/>
+          <w:numId w:val="2"/>
+        </w:numPr>
+      </w:pPr>
+      <w:r>
+        <w:t>Function</w:t>
+      </w:r>
+    </w:p>
+    <w:p>
+      <w:pPr>
+        <w:pStyle w:val="ListParagraph"/>
+        <w:numPr>
+          <w:ilvl w:val="2"/>
+          <w:numId w:val="2"/>
+        </w:numPr>
+      </w:pPr>
+      <w:r>
+        <w:t>Subordinates</w:t>
+      </w:r>
+    </w:p>
+    <w:p>
+      <w:pPr>
+        <w:pStyle w:val="ListParagraph"/>
+        <w:numPr>
+          <w:ilvl w:val="2"/>
+          <w:numId w:val="2"/>
+        </w:numPr>
+      </w:pPr>
+      <w:r>
+        <w:t>Dependencies</w:t>
+      </w:r>
+    </w:p>
+    <w:p>
+      <w:pPr>
+        <w:pStyle w:val="ListParagraph"/>
+        <w:ind w:left="1728"/>
+      </w:pPr>
+      <w:r>
+        <w:t>This</w:t>
+      </w:r>
+      <w:r>
+        <w:t xml:space="preserve"> has no dependencies</w:t>
+      </w:r>
+      <w:r>
+        <w:t>.</w:t>
+      </w:r>
+    </w:p>
+    <w:p>
+      <w:pPr>
+        <w:pStyle w:val="ListParagraph"/>
+        <w:numPr>
+          <w:ilvl w:val="2"/>
+          <w:numId w:val="2"/>
+        </w:numPr>
+      </w:pPr>
+      <w:r>
+        <w:t>Interface</w:t>
+      </w:r>
+    </w:p>
+    <w:p>
+      <w:pPr>
+        <w:pStyle w:val="ListParagraph"/>
+        <w:numPr>
+          <w:ilvl w:val="2"/>
+          <w:numId w:val="2"/>
+        </w:numPr>
+      </w:pPr>
+      <w:r>
+        <w:lastRenderedPageBreak/>
+        <w:t>Resources</w:t>
+      </w:r>
+    </w:p>
+    <w:p>
+      <w:pPr>
+        <w:pStyle w:val="ListParagraph"/>
+        <w:ind w:left="1728"/>
+      </w:pPr>
+      <w:r>
+        <w:t xml:space="preserve">This will use the SCORM wrapper </w:t>
+      </w:r>
+      <w:proofErr w:type="spellStart"/>
+      <w:r>
+        <w:t>wrapper</w:t>
+      </w:r>
+      <w:proofErr w:type="spellEnd"/>
+      <w:r>
+        <w:t>.</w:t>
+      </w:r>
+    </w:p>
+    <w:p>
+      <w:pPr>
+        <w:pStyle w:val="ListParagraph"/>
+        <w:numPr>
+          <w:ilvl w:val="2"/>
+          <w:numId w:val="2"/>
+        </w:numPr>
+      </w:pPr>
+      <w:r>
+        <w:t>Processing</w:t>
+      </w:r>
+    </w:p>
+    <w:p>
+      <w:pPr>
+        <w:pStyle w:val="ListParagraph"/>
+        <w:numPr>
+          <w:ilvl w:val="2"/>
+          <w:numId w:val="2"/>
+        </w:numPr>
+      </w:pPr>
+      <w:r>
+        <w:t>Data</w:t>
+      </w:r>
+    </w:p>
+    <w:p>
+      <w:pPr>
+        <w:pStyle w:val="ListParagraph"/>
+        <w:numPr>
+          <w:ilvl w:val="1"/>
+          <w:numId w:val="2"/>
+        </w:numPr>
+      </w:pPr>
+      <w:r>
+        <w:t>Entity</w:t>
+      </w:r>
+    </w:p>
+    <w:p>
+      <w:pPr>
+        <w:pStyle w:val="ListParagraph"/>
+        <w:numPr>
+          <w:ilvl w:val="2"/>
+          <w:numId w:val="2"/>
+        </w:numPr>
+      </w:pPr>
+      <w:r>
+        <w:t>Identification</w:t>
+      </w:r>
+    </w:p>
+    <w:p>
+      <w:pPr>
+        <w:pStyle w:val="ListParagraph"/>
+        <w:ind w:left="1728"/>
+      </w:pPr>
+      <w:r>
+        <w:t>Screen Chooser</w:t>
+      </w:r>
+    </w:p>
+    <w:p>
+      <w:pPr>
+        <w:pStyle w:val="ListParagraph"/>
+        <w:numPr>
+          <w:ilvl w:val="2"/>
+          <w:numId w:val="2"/>
+        </w:numPr>
+      </w:pPr>
+      <w:r>
+        <w:t>Type</w:t>
+      </w:r>
+    </w:p>
+    <w:p>
+      <w:pPr>
+        <w:pStyle w:val="ListParagraph"/>
+        <w:numPr>
+          <w:ilvl w:val="2"/>
+          <w:numId w:val="2"/>
+        </w:numPr>
+      </w:pPr>
+      <w:r>
+        <w:t>Purpose</w:t>
+      </w:r>
+    </w:p>
+    <w:p>
+      <w:pPr>
+        <w:pStyle w:val="ListParagraph"/>
+        <w:ind w:left="1728"/>
+      </w:pPr>
+      <w:r>
+        <w:t>This is for examining the settings and SCORM information and determining which screen needs to be displayed. It will then communicate this information to the view.</w:t>
+      </w:r>
+    </w:p>
+    <w:p>
+      <w:pPr>
+        <w:pStyle w:val="ListParagraph"/>
+        <w:numPr>
+          <w:ilvl w:val="2"/>
+          <w:numId w:val="2"/>
+        </w:numPr>
+      </w:pPr>
+      <w:r>
+        <w:t>Function</w:t>
+      </w:r>
+    </w:p>
+    <w:p>
+      <w:pPr>
+        <w:pStyle w:val="ListParagraph"/>
+        <w:numPr>
+          <w:ilvl w:val="2"/>
+          <w:numId w:val="2"/>
+        </w:numPr>
+      </w:pPr>
+      <w:r>
+        <w:t>Subordinates</w:t>
+      </w:r>
+    </w:p>
+    <w:p>
+      <w:pPr>
+        <w:pStyle w:val="ListParagraph"/>
+        <w:ind w:left="1728"/>
+      </w:pPr>
+      <w:proofErr w:type="spellStart"/>
+      <w:proofErr w:type="gramStart"/>
+      <w:r>
+        <w:t>sceneSelector</w:t>
+      </w:r>
+      <w:proofErr w:type="spellEnd"/>
+      <w:r>
+        <w:t>(</w:t>
+      </w:r>
+      <w:proofErr w:type="gramEnd"/>
+      <w:r>
+        <w:t>)</w:t>
+      </w:r>
+    </w:p>
+    <w:p>
+      <w:pPr>
+        <w:pStyle w:val="ListParagraph"/>
+        <w:ind w:left="1728"/>
+      </w:pPr>
+    </w:p>
+    <w:p>
+      <w:pPr>
+        <w:pStyle w:val="ListParagraph"/>
+        <w:ind w:left="1728"/>
+      </w:pPr>
+      <w:proofErr w:type="spellStart"/>
+      <w:proofErr w:type="gramStart"/>
+      <w:r>
+        <w:t>saveTotalHours</w:t>
+      </w:r>
+      <w:proofErr w:type="spellEnd"/>
+      <w:r>
+        <w:t>(</w:t>
+      </w:r>
+      <w:proofErr w:type="gramEnd"/>
+      <w:r>
+        <w:t>)</w:t>
+      </w:r>
+    </w:p>
+    <w:p>
+      <w:pPr>
+        <w:pStyle w:val="ListParagraph"/>
+        <w:numPr>
+          <w:ilvl w:val="2"/>
+          <w:numId w:val="2"/>
+        </w:numPr>
+      </w:pPr>
+      <w:r>
+        <w:t>Dependencies</w:t>
+      </w:r>
+    </w:p>
+    <w:p>
+      <w:pPr>
+        <w:pStyle w:val="ListParagraph"/>
+        <w:ind w:left="1728"/>
+      </w:pPr>
+      <w:r>
+        <w:t>This entity depends on SCORM handler.</w:t>
+      </w:r>
+    </w:p>
+    <w:p>
+      <w:pPr>
+        <w:pStyle w:val="ListParagraph"/>
+        <w:numPr>
+          <w:ilvl w:val="2"/>
+          <w:numId w:val="2"/>
+        </w:numPr>
+      </w:pPr>
+      <w:r>
+        <w:t>Interface</w:t>
+      </w:r>
+    </w:p>
+    <w:p>
+      <w:pPr>
+        <w:pStyle w:val="ListParagraph"/>
+        <w:numPr>
+          <w:ilvl w:val="2"/>
+          <w:numId w:val="2"/>
+        </w:numPr>
+      </w:pPr>
+      <w:r>
+        <w:t>Resources</w:t>
+      </w:r>
+    </w:p>
+    <w:p>
+      <w:pPr>
+        <w:pStyle w:val="ListParagraph"/>
+        <w:numPr>
+          <w:ilvl w:val="2"/>
+          <w:numId w:val="2"/>
+        </w:numPr>
+      </w:pPr>
+      <w:r>
+        <w:t>Processing</w:t>
+      </w:r>
+    </w:p>
+    <w:p>
+      <w:pPr>
+        <w:pStyle w:val="ListParagraph"/>
+        <w:numPr>
+          <w:ilvl w:val="2"/>
+          <w:numId w:val="2"/>
+        </w:numPr>
+      </w:pPr>
+      <w:r>
+        <w:t>Data</w:t>
+      </w:r>
+    </w:p>
+    <w:p>
+      <w:pPr>
+        <w:pStyle w:val="ListParagraph"/>
+        <w:numPr>
+          <w:ilvl w:val="1"/>
+          <w:numId w:val="2"/>
+        </w:numPr>
+      </w:pPr>
+      <w:r>
+        <w:t>Entity</w:t>
+      </w:r>
+    </w:p>
+    <w:p>
+      <w:pPr>
+        <w:pStyle w:val="ListParagraph"/>
+        <w:numPr>
+          <w:ilvl w:val="2"/>
+          <w:numId w:val="2"/>
+        </w:numPr>
+      </w:pPr>
+      <w:r>
+        <w:t>Identification</w:t>
+      </w:r>
+    </w:p>
+    <w:p>
+      <w:pPr>
+        <w:pStyle w:val="ListParagraph"/>
+        <w:ind w:left="1728"/>
+      </w:pPr>
+      <w:r>
+        <w:t>Entry Handler</w:t>
+      </w:r>
+    </w:p>
+    <w:p>
+      <w:pPr>
+        <w:pStyle w:val="ListParagraph"/>
+        <w:numPr>
+          <w:ilvl w:val="2"/>
+          <w:numId w:val="2"/>
+        </w:numPr>
+      </w:pPr>
+      <w:r>
+        <w:t>Type</w:t>
+      </w:r>
+    </w:p>
+    <w:p>
+      <w:pPr>
+        <w:pStyle w:val="ListParagraph"/>
+        <w:numPr>
+          <w:ilvl w:val="2"/>
+          <w:numId w:val="2"/>
+        </w:numPr>
+      </w:pPr>
+      <w:r>
+        <w:t>Purpose</w:t>
+      </w:r>
+    </w:p>
+    <w:p>
+      <w:pPr>
+        <w:pStyle w:val="ListParagraph"/>
+        <w:ind w:left="1728"/>
+      </w:pPr>
+      <w:r>
+        <w:t>This is for evaluating the current grade</w:t>
+      </w:r>
+      <w:r>
+        <w:t xml:space="preserve"> and evaluating it every </w:t>
+      </w:r>
+      <w:r>
+        <w:t>time a new entry is inputted as well.</w:t>
+      </w:r>
+      <w:r>
+        <w:t xml:space="preserve"> It will also handle how many entries should be currently displayed on screen.</w:t>
+      </w:r>
+    </w:p>
+    <w:p>
+      <w:pPr>
+        <w:pStyle w:val="ListParagraph"/>
+        <w:numPr>
+          <w:ilvl w:val="2"/>
+          <w:numId w:val="2"/>
+        </w:numPr>
+      </w:pPr>
+      <w:r>
+        <w:t>Function</w:t>
+      </w:r>
+    </w:p>
+    <w:p>
+      <w:pPr>
+        <w:pStyle w:val="ListParagraph"/>
+        <w:numPr>
+          <w:ilvl w:val="2"/>
+          <w:numId w:val="2"/>
+        </w:numPr>
+      </w:pPr>
+      <w:r>
+        <w:t>Subordinates</w:t>
+      </w:r>
+    </w:p>
+    <w:p>
+      <w:pPr>
+        <w:pStyle w:val="ListParagraph"/>
+        <w:ind w:left="1728"/>
+      </w:pPr>
+      <w:proofErr w:type="spellStart"/>
+      <w:proofErr w:type="gramStart"/>
+      <w:r>
+        <w:t>createNewEntry</w:t>
+      </w:r>
+      <w:proofErr w:type="spellEnd"/>
+      <w:r>
+        <w:t>(</w:t>
+      </w:r>
+      <w:proofErr w:type="gramEnd"/>
+      <w:r>
+        <w:t>)</w:t>
+      </w:r>
+    </w:p>
+    <w:p>
+      <w:pPr>
+        <w:pStyle w:val="ListParagraph"/>
+        <w:ind w:left="1728"/>
+      </w:pPr>
+    </w:p>
+    <w:p>
+      <w:pPr>
+        <w:pStyle w:val="ListParagraph"/>
+        <w:ind w:left="1728"/>
+      </w:pPr>
+      <w:proofErr w:type="spellStart"/>
+      <w:proofErr w:type="gramStart"/>
+      <w:r>
+        <w:t>updateEntry</w:t>
+      </w:r>
+      <w:proofErr w:type="spellEnd"/>
+      <w:r>
+        <w:t>(</w:t>
+      </w:r>
+      <w:proofErr w:type="gramEnd"/>
+      <w:r>
+        <w:t>)</w:t>
+      </w:r>
+    </w:p>
+    <w:p>
+      <w:pPr>
+        <w:pStyle w:val="ListParagraph"/>
+        <w:ind w:left="1728"/>
+      </w:pPr>
+    </w:p>
+    <w:p>
+      <w:pPr>
+        <w:pStyle w:val="ListParagraph"/>
+        <w:ind w:left="1728"/>
+      </w:pPr>
+      <w:proofErr w:type="spellStart"/>
+      <w:proofErr w:type="gramStart"/>
+      <w:r>
+        <w:t>saveEntries</w:t>
+      </w:r>
+      <w:proofErr w:type="spellEnd"/>
+      <w:r>
+        <w:t>(</w:t>
+      </w:r>
+      <w:proofErr w:type="gramEnd"/>
+      <w:r>
+        <w:t>)</w:t>
       </w:r>
       <w:bookmarkStart w:id="0" w:name="_GoBack"/>
       <w:bookmarkEnd w:id="0"/>
@@ -834,6 +937,136 @@
       <w:pPr>
         <w:pStyle w:val="ListParagraph"/>
         <w:numPr>
+          <w:ilvl w:val="2"/>
+          <w:numId w:val="2"/>
+        </w:numPr>
+      </w:pPr>
+      <w:r>
+        <w:t>Dependencies</w:t>
+      </w:r>
+    </w:p>
+    <w:p>
+      <w:pPr>
+        <w:pStyle w:val="ListParagraph"/>
+        <w:ind w:left="1728"/>
+      </w:pPr>
+      <w:r>
+        <w:t>This is dependent on the SCORM handler</w:t>
+      </w:r>
+      <w:r>
+        <w:t xml:space="preserve">. </w:t>
+      </w:r>
+    </w:p>
+    <w:p>
+      <w:pPr>
+        <w:pStyle w:val="ListParagraph"/>
+        <w:numPr>
+          <w:ilvl w:val="2"/>
+          <w:numId w:val="2"/>
+        </w:numPr>
+      </w:pPr>
+      <w:r>
+        <w:t>Interface</w:t>
+      </w:r>
+    </w:p>
+    <w:p>
+      <w:pPr>
+        <w:pStyle w:val="ListParagraph"/>
+        <w:ind w:left="1728"/>
+      </w:pPr>
+      <w:r>
+        <w:t>This will send information about the current grade and entries to the SCORM handler and it will get that information every time the product is loaded.</w:t>
+      </w:r>
+      <w:r>
+        <w:t xml:space="preserve"> It will do this by calling </w:t>
+      </w:r>
+      <w:proofErr w:type="spellStart"/>
+      <w:proofErr w:type="gramStart"/>
+      <w:r>
+        <w:t>saveInformation</w:t>
+      </w:r>
+      <w:proofErr w:type="spellEnd"/>
+      <w:r>
+        <w:t>(</w:t>
+      </w:r>
+      <w:proofErr w:type="gramEnd"/>
+      <w:r>
+        <w:t xml:space="preserve">) and </w:t>
+      </w:r>
+      <w:proofErr w:type="spellStart"/>
+      <w:r>
+        <w:t>getInformation</w:t>
+      </w:r>
+      <w:proofErr w:type="spellEnd"/>
+      <w:r>
+        <w:t>().</w:t>
+      </w:r>
+    </w:p>
+    <w:p>
+      <w:pPr>
+        <w:pStyle w:val="ListParagraph"/>
+        <w:numPr>
+          <w:ilvl w:val="2"/>
+          <w:numId w:val="2"/>
+        </w:numPr>
+      </w:pPr>
+      <w:r>
+        <w:t>Resources</w:t>
+      </w:r>
+    </w:p>
+    <w:p>
+      <w:pPr>
+        <w:pStyle w:val="ListParagraph"/>
+        <w:numPr>
+          <w:ilvl w:val="2"/>
+          <w:numId w:val="2"/>
+        </w:numPr>
+      </w:pPr>
+      <w:r>
+        <w:lastRenderedPageBreak/>
+        <w:t>Processing</w:t>
+      </w:r>
+    </w:p>
+    <w:p>
+      <w:pPr>
+        <w:pStyle w:val="ListParagraph"/>
+        <w:numPr>
+          <w:ilvl w:val="2"/>
+          <w:numId w:val="2"/>
+        </w:numPr>
+      </w:pPr>
+      <w:r>
+        <w:t>Data</w:t>
+      </w:r>
+    </w:p>
+    <w:p>
+      <w:pPr>
+        <w:pStyle w:val="ListParagraph"/>
+        <w:numPr>
+          <w:ilvl w:val="3"/>
+          <w:numId w:val="2"/>
+        </w:numPr>
+      </w:pPr>
+      <w:r>
+        <w:t>entries</w:t>
+      </w:r>
+    </w:p>
+    <w:p>
+      <w:pPr>
+        <w:pStyle w:val="ListParagraph"/>
+        <w:numPr>
+          <w:ilvl w:val="3"/>
+          <w:numId w:val="2"/>
+        </w:numPr>
+      </w:pPr>
+      <w:r>
+        <w:t>grade</w:t>
+      </w:r>
+    </w:p>
+    <w:p>
+      <w:pPr>
+        <w:pStyle w:val="ListParagraph"/>
+        <w:numPr>
           <w:ilvl w:val="0"/>
           <w:numId w:val="2"/>
         </w:numPr>
@@ -1000,7 +1233,6 @@
         </w:numPr>
       </w:pPr>
       <w:r>
-        <w:lastRenderedPageBreak/>
         <w:t>Detailed Design</w:t>
       </w:r>
     </w:p>

</xml_diff>

<commit_message>
Began coding. Continued the Contract writing process.
</commit_message>
<xml_diff>
--- a/Contract.docx
+++ b/Contract.docx
@@ -203,118 +203,68 @@
         <w:pStyle w:val="ListParagraph"/>
         <w:ind w:left="1728"/>
       </w:pPr>
-      <w:proofErr w:type="spellStart"/>
-      <w:proofErr w:type="gramStart"/>
-      <w:r>
-        <w:t>generateMap</w:t>
-      </w:r>
-      <w:proofErr w:type="spellEnd"/>
-      <w:r>
-        <w:t>(</w:t>
-      </w:r>
-      <w:proofErr w:type="gramEnd"/>
-      <w:r>
-        <w:t>)</w:t>
-      </w:r>
-    </w:p>
-    <w:p>
-      <w:pPr>
-        <w:pStyle w:val="ListParagraph"/>
-        <w:ind w:left="1728"/>
-      </w:pPr>
-    </w:p>
-    <w:p>
-      <w:pPr>
-        <w:pStyle w:val="ListParagraph"/>
-        <w:ind w:left="1728"/>
-      </w:pPr>
-      <w:proofErr w:type="spellStart"/>
-      <w:proofErr w:type="gramStart"/>
-      <w:r>
-        <w:t>updateMap</w:t>
-      </w:r>
-      <w:proofErr w:type="spellEnd"/>
-      <w:r>
-        <w:t>(</w:t>
-      </w:r>
-      <w:proofErr w:type="gramEnd"/>
-      <w:r>
-        <w:t>)</w:t>
-      </w:r>
-    </w:p>
-    <w:p>
-      <w:pPr>
-        <w:pStyle w:val="ListParagraph"/>
-        <w:ind w:left="1728"/>
-      </w:pPr>
-    </w:p>
-    <w:p>
-      <w:pPr>
-        <w:pStyle w:val="ListParagraph"/>
-        <w:ind w:left="1728"/>
-      </w:pPr>
-      <w:proofErr w:type="spellStart"/>
-      <w:proofErr w:type="gramStart"/>
-      <w:r>
-        <w:t>drawPath</w:t>
-      </w:r>
-      <w:proofErr w:type="spellEnd"/>
-      <w:r>
-        <w:t>(</w:t>
-      </w:r>
-      <w:proofErr w:type="gramEnd"/>
-      <w:r>
-        <w:t>)</w:t>
-      </w:r>
-    </w:p>
-    <w:p>
-      <w:pPr>
-        <w:pStyle w:val="ListParagraph"/>
-        <w:ind w:left="1728"/>
-      </w:pPr>
-    </w:p>
-    <w:p>
-      <w:pPr>
-        <w:pStyle w:val="ListParagraph"/>
-        <w:ind w:left="1728"/>
-      </w:pPr>
-      <w:proofErr w:type="spellStart"/>
-      <w:proofErr w:type="gramStart"/>
-      <w:r>
-        <w:t>drawIcons</w:t>
-      </w:r>
-      <w:proofErr w:type="spellEnd"/>
-      <w:r>
-        <w:t>(</w:t>
-      </w:r>
-      <w:proofErr w:type="gramEnd"/>
-      <w:r>
-        <w:t>)</w:t>
-      </w:r>
-    </w:p>
-    <w:p>
-      <w:pPr>
-        <w:pStyle w:val="ListParagraph"/>
-        <w:ind w:left="1728"/>
-      </w:pPr>
-    </w:p>
-    <w:p>
-      <w:pPr>
-        <w:pStyle w:val="ListParagraph"/>
-        <w:ind w:left="1728"/>
-      </w:pPr>
-      <w:proofErr w:type="spellStart"/>
-      <w:proofErr w:type="gramStart"/>
-      <w:r>
-        <w:t>animateIcons</w:t>
-      </w:r>
-      <w:proofErr w:type="spellEnd"/>
-      <w:r>
-        <w:t>(</w:t>
-      </w:r>
-      <w:proofErr w:type="gramEnd"/>
-      <w:r>
-        <w:t>)</w:t>
+      <w:r>
+        <w:t>generateMap()</w:t>
+      </w:r>
+    </w:p>
+    <w:p>
+      <w:pPr>
+        <w:pStyle w:val="ListParagraph"/>
+        <w:ind w:left="1728"/>
+      </w:pPr>
+    </w:p>
+    <w:p>
+      <w:pPr>
+        <w:pStyle w:val="ListParagraph"/>
+        <w:ind w:left="1728"/>
+      </w:pPr>
+      <w:r>
+        <w:t>updateMap()</w:t>
+      </w:r>
+    </w:p>
+    <w:p>
+      <w:pPr>
+        <w:pStyle w:val="ListParagraph"/>
+        <w:ind w:left="1728"/>
+      </w:pPr>
+    </w:p>
+    <w:p>
+      <w:pPr>
+        <w:pStyle w:val="ListParagraph"/>
+        <w:ind w:left="1728"/>
+      </w:pPr>
+      <w:r>
+        <w:t>drawPath()</w:t>
+      </w:r>
+    </w:p>
+    <w:p>
+      <w:pPr>
+        <w:pStyle w:val="ListParagraph"/>
+        <w:ind w:left="1728"/>
+      </w:pPr>
+    </w:p>
+    <w:p>
+      <w:pPr>
+        <w:pStyle w:val="ListParagraph"/>
+        <w:ind w:left="1728"/>
+      </w:pPr>
+      <w:r>
+        <w:t>drawIcons()</w:t>
+      </w:r>
+    </w:p>
+    <w:p>
+      <w:pPr>
+        <w:pStyle w:val="ListParagraph"/>
+        <w:ind w:left="1728"/>
+      </w:pPr>
+    </w:p>
+    <w:p>
+      <w:pPr>
+        <w:pStyle w:val="ListParagraph"/>
+        <w:ind w:left="1728"/>
+      </w:pPr>
+      <w:r>
+        <w:t>animateIcons()</w:t>
       </w:r>
     </w:p>
     <w:p>
@@ -525,13 +475,14 @@
         <w:ind w:left="1728"/>
       </w:pPr>
       <w:r>
-        <w:t xml:space="preserve">This will use the SCORM wrapper </w:t>
-      </w:r>
-      <w:proofErr w:type="spellStart"/>
-      <w:r>
-        <w:t>wrapper</w:t>
-      </w:r>
-      <w:proofErr w:type="spellEnd"/>
+        <w:t>This will use the</w:t>
+      </w:r>
+      <w:r>
+        <w:t xml:space="preserve"> scromSuspendData</w:t>
+      </w:r>
+      <w:r>
+        <w:t xml:space="preserve"> module</w:t>
+      </w:r>
       <w:r>
         <w:t>.</w:t>
       </w:r>
@@ -655,280 +606,29 @@
         <w:pStyle w:val="ListParagraph"/>
         <w:ind w:left="1728"/>
       </w:pPr>
-      <w:proofErr w:type="spellStart"/>
-      <w:proofErr w:type="gramStart"/>
-      <w:r>
-        <w:t>sceneSelector</w:t>
-      </w:r>
-      <w:proofErr w:type="spellEnd"/>
-      <w:r>
-        <w:t>(</w:t>
-      </w:r>
-      <w:proofErr w:type="gramEnd"/>
-      <w:r>
-        <w:t>)</w:t>
-      </w:r>
-    </w:p>
-    <w:p>
-      <w:pPr>
-        <w:pStyle w:val="ListParagraph"/>
-        <w:ind w:left="1728"/>
-      </w:pPr>
-    </w:p>
-    <w:p>
-      <w:pPr>
-        <w:pStyle w:val="ListParagraph"/>
-        <w:ind w:left="1728"/>
-      </w:pPr>
-      <w:proofErr w:type="spellStart"/>
-      <w:proofErr w:type="gramStart"/>
-      <w:r>
-        <w:t>saveTotalHours</w:t>
-      </w:r>
-      <w:proofErr w:type="spellEnd"/>
-      <w:r>
-        <w:t>(</w:t>
-      </w:r>
-      <w:proofErr w:type="gramEnd"/>
-      <w:r>
-        <w:t>)</w:t>
-      </w:r>
-    </w:p>
-    <w:p>
-      <w:pPr>
-        <w:pStyle w:val="ListParagraph"/>
-        <w:numPr>
-          <w:ilvl w:val="2"/>
-          <w:numId w:val="2"/>
-        </w:numPr>
-      </w:pPr>
-      <w:r>
-        <w:t>Dependencies</w:t>
-      </w:r>
-    </w:p>
-    <w:p>
-      <w:pPr>
-        <w:pStyle w:val="ListParagraph"/>
-        <w:ind w:left="1728"/>
-      </w:pPr>
-      <w:r>
-        <w:t>This entity depends on SCORM handler.</w:t>
-      </w:r>
-    </w:p>
-    <w:p>
-      <w:pPr>
-        <w:pStyle w:val="ListParagraph"/>
-        <w:numPr>
-          <w:ilvl w:val="2"/>
-          <w:numId w:val="2"/>
-        </w:numPr>
-      </w:pPr>
-      <w:r>
-        <w:t>Interface</w:t>
-      </w:r>
-    </w:p>
-    <w:p>
-      <w:pPr>
-        <w:pStyle w:val="ListParagraph"/>
-        <w:numPr>
-          <w:ilvl w:val="2"/>
-          <w:numId w:val="2"/>
-        </w:numPr>
-      </w:pPr>
-      <w:r>
-        <w:t>Resources</w:t>
-      </w:r>
-    </w:p>
-    <w:p>
-      <w:pPr>
-        <w:pStyle w:val="ListParagraph"/>
-        <w:numPr>
-          <w:ilvl w:val="2"/>
-          <w:numId w:val="2"/>
-        </w:numPr>
-      </w:pPr>
-      <w:r>
-        <w:t>Processing</w:t>
-      </w:r>
-    </w:p>
-    <w:p>
-      <w:pPr>
-        <w:pStyle w:val="ListParagraph"/>
-        <w:numPr>
-          <w:ilvl w:val="2"/>
-          <w:numId w:val="2"/>
-        </w:numPr>
-      </w:pPr>
-      <w:r>
-        <w:t>Data</w:t>
-      </w:r>
-    </w:p>
-    <w:p>
-      <w:pPr>
-        <w:pStyle w:val="ListParagraph"/>
-        <w:numPr>
-          <w:ilvl w:val="1"/>
-          <w:numId w:val="2"/>
-        </w:numPr>
-      </w:pPr>
-      <w:r>
-        <w:t>Entity</w:t>
-      </w:r>
-    </w:p>
-    <w:p>
-      <w:pPr>
-        <w:pStyle w:val="ListParagraph"/>
-        <w:numPr>
-          <w:ilvl w:val="2"/>
-          <w:numId w:val="2"/>
-        </w:numPr>
-      </w:pPr>
-      <w:r>
-        <w:t>Identification</w:t>
-      </w:r>
-    </w:p>
-    <w:p>
-      <w:pPr>
-        <w:pStyle w:val="ListParagraph"/>
-        <w:ind w:left="1728"/>
-      </w:pPr>
-      <w:r>
-        <w:t>Entry Handler</w:t>
-      </w:r>
-    </w:p>
-    <w:p>
-      <w:pPr>
-        <w:pStyle w:val="ListParagraph"/>
-        <w:numPr>
-          <w:ilvl w:val="2"/>
-          <w:numId w:val="2"/>
-        </w:numPr>
-      </w:pPr>
-      <w:r>
-        <w:t>Type</w:t>
-      </w:r>
-    </w:p>
-    <w:p>
-      <w:pPr>
-        <w:pStyle w:val="ListParagraph"/>
-        <w:numPr>
-          <w:ilvl w:val="2"/>
-          <w:numId w:val="2"/>
-        </w:numPr>
-      </w:pPr>
-      <w:r>
-        <w:t>Purpose</w:t>
-      </w:r>
-    </w:p>
-    <w:p>
-      <w:pPr>
-        <w:pStyle w:val="ListParagraph"/>
-        <w:ind w:left="1728"/>
-      </w:pPr>
-      <w:r>
-        <w:t>This is for evaluating the current grade</w:t>
-      </w:r>
-      <w:r>
-        <w:t xml:space="preserve"> and evaluating it every </w:t>
-      </w:r>
-      <w:r>
-        <w:t>time a new entry is inputted as well.</w:t>
-      </w:r>
-      <w:r>
-        <w:t xml:space="preserve"> It will also handle how many entries should be currently displayed on screen.</w:t>
-      </w:r>
-    </w:p>
-    <w:p>
-      <w:pPr>
-        <w:pStyle w:val="ListParagraph"/>
-        <w:numPr>
-          <w:ilvl w:val="2"/>
-          <w:numId w:val="2"/>
-        </w:numPr>
-      </w:pPr>
-      <w:r>
-        <w:t>Function</w:t>
-      </w:r>
-    </w:p>
-    <w:p>
-      <w:pPr>
-        <w:pStyle w:val="ListParagraph"/>
-        <w:numPr>
-          <w:ilvl w:val="2"/>
-          <w:numId w:val="2"/>
-        </w:numPr>
-      </w:pPr>
-      <w:r>
-        <w:t>Subordinates</w:t>
-      </w:r>
-    </w:p>
-    <w:p>
-      <w:pPr>
-        <w:pStyle w:val="ListParagraph"/>
-        <w:ind w:left="1728"/>
-      </w:pPr>
-      <w:proofErr w:type="spellStart"/>
-      <w:proofErr w:type="gramStart"/>
-      <w:r>
-        <w:t>createNewEntry</w:t>
-      </w:r>
-      <w:proofErr w:type="spellEnd"/>
-      <w:r>
-        <w:t>(</w:t>
-      </w:r>
-      <w:proofErr w:type="gramEnd"/>
-      <w:r>
-        <w:t>)</w:t>
-      </w:r>
-    </w:p>
-    <w:p>
-      <w:pPr>
-        <w:pStyle w:val="ListParagraph"/>
-        <w:ind w:left="1728"/>
-      </w:pPr>
-    </w:p>
-    <w:p>
-      <w:pPr>
-        <w:pStyle w:val="ListParagraph"/>
-        <w:ind w:left="1728"/>
-      </w:pPr>
-      <w:proofErr w:type="spellStart"/>
-      <w:proofErr w:type="gramStart"/>
-      <w:r>
-        <w:t>updateEntry</w:t>
-      </w:r>
-      <w:proofErr w:type="spellEnd"/>
-      <w:r>
-        <w:t>(</w:t>
-      </w:r>
-      <w:proofErr w:type="gramEnd"/>
-      <w:r>
-        <w:t>)</w:t>
-      </w:r>
-    </w:p>
-    <w:p>
-      <w:pPr>
-        <w:pStyle w:val="ListParagraph"/>
-        <w:ind w:left="1728"/>
-      </w:pPr>
-    </w:p>
-    <w:p>
-      <w:pPr>
-        <w:pStyle w:val="ListParagraph"/>
-        <w:ind w:left="1728"/>
-      </w:pPr>
-      <w:proofErr w:type="spellStart"/>
-      <w:proofErr w:type="gramStart"/>
-      <w:r>
-        <w:t>saveEntries</w:t>
-      </w:r>
-      <w:proofErr w:type="spellEnd"/>
-      <w:r>
-        <w:t>(</w:t>
-      </w:r>
-      <w:proofErr w:type="gramEnd"/>
-      <w:r>
-        <w:t>)</w:t>
+      <w:r>
+        <w:t>sceneSelector()</w:t>
+      </w:r>
+      <w:r>
+        <w:t xml:space="preserve"> – This will be called on load in order to load in the right page. This will decide based on the information from the SCORM handler which screen it needs to go to.</w:t>
+      </w:r>
+    </w:p>
+    <w:p>
+      <w:pPr>
+        <w:pStyle w:val="ListParagraph"/>
+        <w:ind w:left="1728"/>
+      </w:pPr>
+    </w:p>
+    <w:p>
+      <w:pPr>
+        <w:pStyle w:val="ListParagraph"/>
+        <w:ind w:left="1728"/>
+      </w:pPr>
+      <w:r>
+        <w:t>saveTotalHours()</w:t>
+      </w:r>
+      <w:r>
+        <w:t xml:space="preserve"> – This will save the user’s total number of hours chosen. It will be called if switching from the initial screen to the main screen.</w:t>
       </w:r>
       <w:bookmarkStart w:id="0" w:name="_GoBack"/>
       <w:bookmarkEnd w:id="0"/>
@@ -936,6 +636,21 @@
     <w:p>
       <w:pPr>
         <w:pStyle w:val="ListParagraph"/>
+        <w:ind w:left="1728"/>
+      </w:pPr>
+    </w:p>
+    <w:p>
+      <w:pPr>
+        <w:pStyle w:val="ListParagraph"/>
+        <w:ind w:left="1728"/>
+      </w:pPr>
+      <w:r>
+        <w:t>switchScreens() – This will switch to the other screen.</w:t>
+      </w:r>
+    </w:p>
+    <w:p>
+      <w:pPr>
+        <w:pStyle w:val="ListParagraph"/>
         <w:numPr>
           <w:ilvl w:val="2"/>
           <w:numId w:val="2"/>
@@ -951,6 +666,246 @@
         <w:ind w:left="1728"/>
       </w:pPr>
       <w:r>
+        <w:t>This entity depends on SCORM handler.</w:t>
+      </w:r>
+    </w:p>
+    <w:p>
+      <w:pPr>
+        <w:pStyle w:val="ListParagraph"/>
+        <w:numPr>
+          <w:ilvl w:val="2"/>
+          <w:numId w:val="2"/>
+        </w:numPr>
+      </w:pPr>
+      <w:r>
+        <w:t>Interface</w:t>
+      </w:r>
+    </w:p>
+    <w:p>
+      <w:pPr>
+        <w:pStyle w:val="ListParagraph"/>
+        <w:numPr>
+          <w:ilvl w:val="2"/>
+          <w:numId w:val="2"/>
+        </w:numPr>
+      </w:pPr>
+      <w:r>
+        <w:t>Resources</w:t>
+      </w:r>
+    </w:p>
+    <w:p>
+      <w:pPr>
+        <w:pStyle w:val="ListParagraph"/>
+        <w:numPr>
+          <w:ilvl w:val="2"/>
+          <w:numId w:val="2"/>
+        </w:numPr>
+      </w:pPr>
+      <w:r>
+        <w:t>Processing</w:t>
+      </w:r>
+    </w:p>
+    <w:p>
+      <w:pPr>
+        <w:pStyle w:val="ListParagraph"/>
+        <w:numPr>
+          <w:ilvl w:val="2"/>
+          <w:numId w:val="2"/>
+        </w:numPr>
+      </w:pPr>
+      <w:r>
+        <w:t>Data</w:t>
+      </w:r>
+    </w:p>
+    <w:p>
+      <w:pPr>
+        <w:pStyle w:val="ListParagraph"/>
+        <w:numPr>
+          <w:ilvl w:val="1"/>
+          <w:numId w:val="2"/>
+        </w:numPr>
+      </w:pPr>
+      <w:r>
+        <w:t>Entity</w:t>
+      </w:r>
+    </w:p>
+    <w:p>
+      <w:pPr>
+        <w:pStyle w:val="ListParagraph"/>
+        <w:numPr>
+          <w:ilvl w:val="2"/>
+          <w:numId w:val="2"/>
+        </w:numPr>
+      </w:pPr>
+      <w:r>
+        <w:t>Identification</w:t>
+      </w:r>
+    </w:p>
+    <w:p>
+      <w:pPr>
+        <w:pStyle w:val="ListParagraph"/>
+        <w:ind w:left="1728"/>
+      </w:pPr>
+      <w:r>
+        <w:t>Entry Handler</w:t>
+      </w:r>
+    </w:p>
+    <w:p>
+      <w:pPr>
+        <w:pStyle w:val="ListParagraph"/>
+        <w:numPr>
+          <w:ilvl w:val="2"/>
+          <w:numId w:val="2"/>
+        </w:numPr>
+      </w:pPr>
+      <w:r>
+        <w:t>Type</w:t>
+      </w:r>
+    </w:p>
+    <w:p>
+      <w:pPr>
+        <w:pStyle w:val="ListParagraph"/>
+        <w:numPr>
+          <w:ilvl w:val="2"/>
+          <w:numId w:val="2"/>
+        </w:numPr>
+      </w:pPr>
+      <w:r>
+        <w:t>Purpose</w:t>
+      </w:r>
+    </w:p>
+    <w:p>
+      <w:pPr>
+        <w:pStyle w:val="ListParagraph"/>
+        <w:ind w:left="1728"/>
+      </w:pPr>
+      <w:r>
+        <w:t>This is for evaluating the current grade</w:t>
+      </w:r>
+      <w:r>
+        <w:t xml:space="preserve"> and evaluating it every </w:t>
+      </w:r>
+      <w:r>
+        <w:t>time a new entry is inputted as well.</w:t>
+      </w:r>
+      <w:r>
+        <w:t xml:space="preserve"> It will also handle how many entries should be currently displayed on screen.</w:t>
+      </w:r>
+    </w:p>
+    <w:p>
+      <w:pPr>
+        <w:pStyle w:val="ListParagraph"/>
+        <w:numPr>
+          <w:ilvl w:val="2"/>
+          <w:numId w:val="2"/>
+        </w:numPr>
+      </w:pPr>
+      <w:r>
+        <w:t>Function</w:t>
+      </w:r>
+    </w:p>
+    <w:p>
+      <w:pPr>
+        <w:pStyle w:val="ListParagraph"/>
+        <w:numPr>
+          <w:ilvl w:val="2"/>
+          <w:numId w:val="2"/>
+        </w:numPr>
+      </w:pPr>
+      <w:r>
+        <w:t>Subordinates</w:t>
+      </w:r>
+    </w:p>
+    <w:p>
+      <w:pPr>
+        <w:pStyle w:val="ListParagraph"/>
+        <w:ind w:left="1728"/>
+      </w:pPr>
+      <w:r>
+        <w:t>createNewEntry(</w:t>
+      </w:r>
+      <w:r>
+        <w:t>hours, date</w:t>
+      </w:r>
+      <w:r>
+        <w:t>)</w:t>
+      </w:r>
+      <w:r>
+        <w:t xml:space="preserve"> – This will be called whenever the user clicks on the “Add Entry” button. This will add the entry to the main list of entries. It will not save the entry.</w:t>
+      </w:r>
+    </w:p>
+    <w:p>
+      <w:pPr>
+        <w:pStyle w:val="ListParagraph"/>
+        <w:ind w:left="1728"/>
+      </w:pPr>
+    </w:p>
+    <w:p>
+      <w:pPr>
+        <w:pStyle w:val="ListParagraph"/>
+        <w:ind w:left="1728"/>
+      </w:pPr>
+      <w:r>
+        <w:t>updateEntry(</w:t>
+      </w:r>
+      <w:r>
+        <w:t>id</w:t>
+      </w:r>
+      <w:r>
+        <w:t>, hours, date</w:t>
+      </w:r>
+      <w:r>
+        <w:t>)</w:t>
+      </w:r>
+      <w:r>
+        <w:t xml:space="preserve"> – This will be called whenever the user updates an existing entry. Updates happen when the user clicks on the “Update” button next to the entry.</w:t>
+      </w:r>
+    </w:p>
+    <w:p>
+      <w:pPr>
+        <w:pStyle w:val="ListParagraph"/>
+        <w:ind w:left="1728"/>
+      </w:pPr>
+    </w:p>
+    <w:p>
+      <w:pPr>
+        <w:pStyle w:val="ListParagraph"/>
+        <w:ind w:left="1728"/>
+      </w:pPr>
+      <w:r>
+        <w:t>saveEntries()</w:t>
+      </w:r>
+      <w:r>
+        <w:t xml:space="preserve"> – This will be called when the user unloads the screen. This will call save</w:t>
+      </w:r>
+      <w:r>
+        <w:t>Entries</w:t>
+      </w:r>
+      <w:r>
+        <w:t xml:space="preserve">() from the SCORM handler to </w:t>
+      </w:r>
+      <w:r>
+        <w:t>save the entries to SCORM.</w:t>
+      </w:r>
+    </w:p>
+    <w:p>
+      <w:pPr>
+        <w:pStyle w:val="ListParagraph"/>
+        <w:numPr>
+          <w:ilvl w:val="2"/>
+          <w:numId w:val="2"/>
+        </w:numPr>
+      </w:pPr>
+      <w:r>
+        <w:t>Dependencies</w:t>
+      </w:r>
+    </w:p>
+    <w:p>
+      <w:pPr>
+        <w:pStyle w:val="ListParagraph"/>
+        <w:ind w:left="1728"/>
+      </w:pPr>
+      <w:r>
         <w:t>This is dependent on the SCORM handler</w:t>
       </w:r>
       <w:r>
@@ -978,26 +933,17 @@
         <w:t>This will send information about the current grade and entries to the SCORM handler and it will get that information every time the product is loaded.</w:t>
       </w:r>
       <w:r>
-        <w:t xml:space="preserve"> It will do this by calling </w:t>
-      </w:r>
-      <w:proofErr w:type="spellStart"/>
-      <w:proofErr w:type="gramStart"/>
-      <w:r>
-        <w:t>saveInformation</w:t>
-      </w:r>
-      <w:proofErr w:type="spellEnd"/>
-      <w:r>
-        <w:t>(</w:t>
-      </w:r>
-      <w:proofErr w:type="gramEnd"/>
-      <w:r>
-        <w:t xml:space="preserve">) and </w:t>
-      </w:r>
-      <w:proofErr w:type="spellStart"/>
-      <w:r>
-        <w:t>getInformation</w:t>
-      </w:r>
-      <w:proofErr w:type="spellEnd"/>
+        <w:t xml:space="preserve"> It will do this by calling save</w:t>
+      </w:r>
+      <w:r>
+        <w:t>Entries</w:t>
+      </w:r>
+      <w:r>
+        <w:t>() and ge</w:t>
+      </w:r>
+      <w:r>
+        <w:t>Entires</w:t>
+      </w:r>
       <w:r>
         <w:t>().</w:t>
       </w:r>
@@ -1023,217 +969,560 @@
         </w:numPr>
       </w:pPr>
       <w:r>
+        <w:t>Processing</w:t>
+      </w:r>
+    </w:p>
+    <w:p>
+      <w:pPr>
+        <w:pStyle w:val="ListParagraph"/>
+        <w:numPr>
+          <w:ilvl w:val="2"/>
+          <w:numId w:val="2"/>
+        </w:numPr>
+      </w:pPr>
+      <w:r>
+        <w:t>Data</w:t>
+      </w:r>
+    </w:p>
+    <w:p>
+      <w:pPr>
+        <w:pStyle w:val="ListParagraph"/>
+        <w:numPr>
+          <w:ilvl w:val="3"/>
+          <w:numId w:val="2"/>
+        </w:numPr>
+      </w:pPr>
+      <w:r>
+        <w:t>entries</w:t>
+      </w:r>
+    </w:p>
+    <w:p>
+      <w:pPr>
+        <w:pStyle w:val="ListParagraph"/>
+        <w:numPr>
+          <w:ilvl w:val="3"/>
+          <w:numId w:val="2"/>
+        </w:numPr>
+      </w:pPr>
+      <w:r>
+        <w:t>grade</w:t>
+      </w:r>
+    </w:p>
+    <w:p>
+      <w:pPr>
+        <w:pStyle w:val="ListParagraph"/>
+        <w:numPr>
+          <w:ilvl w:val="0"/>
+          <w:numId w:val="2"/>
+        </w:numPr>
+      </w:pPr>
+      <w:r>
+        <w:t>Decomposition Description</w:t>
+      </w:r>
+    </w:p>
+    <w:p>
+      <w:pPr>
+        <w:pStyle w:val="ListParagraph"/>
+        <w:numPr>
+          <w:ilvl w:val="1"/>
+          <w:numId w:val="2"/>
+        </w:numPr>
+      </w:pPr>
+      <w:r>
+        <w:t>General Structure</w:t>
+      </w:r>
+    </w:p>
+    <w:p>
+      <w:pPr>
+        <w:pStyle w:val="ListParagraph"/>
+        <w:numPr>
+          <w:ilvl w:val="1"/>
+          <w:numId w:val="2"/>
+        </w:numPr>
+      </w:pPr>
+      <w:r>
+        <w:t>Procedural Approach</w:t>
+      </w:r>
+    </w:p>
+    <w:p>
+      <w:pPr>
+        <w:pStyle w:val="ListParagraph"/>
+        <w:numPr>
+          <w:ilvl w:val="2"/>
+          <w:numId w:val="2"/>
+        </w:numPr>
+      </w:pPr>
+      <w:r>
+        <w:t>Module Decomposition</w:t>
+      </w:r>
+    </w:p>
+    <w:p>
+      <w:pPr>
+        <w:pStyle w:val="ListParagraph"/>
+        <w:numPr>
+          <w:ilvl w:val="2"/>
+          <w:numId w:val="2"/>
+        </w:numPr>
+      </w:pPr>
+      <w:r>
+        <w:t>Data Decomposition</w:t>
+      </w:r>
+    </w:p>
+    <w:p>
+      <w:pPr>
+        <w:pStyle w:val="ListParagraph"/>
+        <w:numPr>
+          <w:ilvl w:val="1"/>
+          <w:numId w:val="2"/>
+        </w:numPr>
+      </w:pPr>
+      <w:r>
+        <w:t>Object-Oriented Approach</w:t>
+      </w:r>
+    </w:p>
+    <w:p>
+      <w:pPr>
+        <w:pStyle w:val="ListParagraph"/>
+        <w:numPr>
+          <w:ilvl w:val="2"/>
+          <w:numId w:val="2"/>
+        </w:numPr>
+      </w:pPr>
+      <w:r>
+        <w:t>Use Case Diagrams</w:t>
+      </w:r>
+    </w:p>
+    <w:p>
+      <w:pPr>
+        <w:pStyle w:val="ListParagraph"/>
+        <w:numPr>
+          <w:ilvl w:val="2"/>
+          <w:numId w:val="2"/>
+        </w:numPr>
+      </w:pPr>
+      <w:r>
+        <w:t>Class Diagrams</w:t>
+      </w:r>
+    </w:p>
+    <w:p>
+      <w:pPr>
+        <w:pStyle w:val="ListParagraph"/>
+        <w:numPr>
+          <w:ilvl w:val="2"/>
+          <w:numId w:val="2"/>
+        </w:numPr>
+      </w:pPr>
+      <w:r>
+        <w:t>Sequence Diagrams</w:t>
+      </w:r>
+    </w:p>
+    <w:p>
+      <w:pPr>
+        <w:pStyle w:val="ListParagraph"/>
+        <w:numPr>
+          <w:ilvl w:val="2"/>
+          <w:numId w:val="2"/>
+        </w:numPr>
+      </w:pPr>
+      <w:r>
+        <w:t>Statechart Diagrams</w:t>
+      </w:r>
+    </w:p>
+    <w:p>
+      <w:pPr>
+        <w:pStyle w:val="ListParagraph"/>
+        <w:numPr>
+          <w:ilvl w:val="2"/>
+          <w:numId w:val="2"/>
+        </w:numPr>
+      </w:pPr>
+      <w:r>
+        <w:t>Activity Diagrams</w:t>
+      </w:r>
+    </w:p>
+    <w:p>
+      <w:pPr>
+        <w:pStyle w:val="ListParagraph"/>
+        <w:numPr>
+          <w:ilvl w:val="0"/>
+          <w:numId w:val="2"/>
+        </w:numPr>
+      </w:pPr>
+      <w:r>
+        <w:t>Dependency Description</w:t>
+      </w:r>
+    </w:p>
+    <w:p>
+      <w:pPr>
+        <w:pStyle w:val="ListParagraph"/>
+        <w:numPr>
+          <w:ilvl w:val="0"/>
+          <w:numId w:val="2"/>
+        </w:numPr>
+      </w:pPr>
+      <w:r>
+        <w:t>Interface Description</w:t>
+      </w:r>
+    </w:p>
+    <w:p>
+      <w:pPr>
+        <w:pStyle w:val="ListParagraph"/>
+        <w:numPr>
+          <w:ilvl w:val="0"/>
+          <w:numId w:val="2"/>
+        </w:numPr>
+      </w:pPr>
+      <w:r>
+        <w:t>Detailed Design</w:t>
+      </w:r>
+    </w:p>
+    <w:p>
+      <w:r>
+        <w:rPr>
+          <w:noProof/>
+        </w:rPr>
         <w:lastRenderedPageBreak/>
-        <w:t>Processing</w:t>
-      </w:r>
-    </w:p>
-    <w:p>
-      <w:pPr>
-        <w:pStyle w:val="ListParagraph"/>
-        <w:numPr>
-          <w:ilvl w:val="2"/>
-          <w:numId w:val="2"/>
-        </w:numPr>
-      </w:pPr>
-      <w:r>
-        <w:t>Data</w:t>
-      </w:r>
-    </w:p>
-    <w:p>
-      <w:pPr>
-        <w:pStyle w:val="ListParagraph"/>
-        <w:numPr>
-          <w:ilvl w:val="3"/>
-          <w:numId w:val="2"/>
-        </w:numPr>
-      </w:pPr>
-      <w:r>
-        <w:t>entries</w:t>
-      </w:r>
-    </w:p>
-    <w:p>
-      <w:pPr>
-        <w:pStyle w:val="ListParagraph"/>
-        <w:numPr>
-          <w:ilvl w:val="3"/>
-          <w:numId w:val="2"/>
-        </w:numPr>
-      </w:pPr>
-      <w:r>
-        <w:t>grade</w:t>
-      </w:r>
-    </w:p>
-    <w:p>
-      <w:pPr>
-        <w:pStyle w:val="ListParagraph"/>
-        <w:numPr>
-          <w:ilvl w:val="0"/>
-          <w:numId w:val="2"/>
-        </w:numPr>
-      </w:pPr>
-      <w:r>
-        <w:t>Decomposition Description</w:t>
-      </w:r>
-    </w:p>
-    <w:p>
-      <w:pPr>
-        <w:pStyle w:val="ListParagraph"/>
-        <w:numPr>
-          <w:ilvl w:val="1"/>
-          <w:numId w:val="2"/>
-        </w:numPr>
-      </w:pPr>
-      <w:r>
-        <w:t>General Structure</w:t>
-      </w:r>
-    </w:p>
-    <w:p>
-      <w:pPr>
-        <w:pStyle w:val="ListParagraph"/>
-        <w:numPr>
-          <w:ilvl w:val="1"/>
-          <w:numId w:val="2"/>
-        </w:numPr>
-      </w:pPr>
-      <w:r>
-        <w:t>Procedural Approach</w:t>
-      </w:r>
-    </w:p>
-    <w:p>
-      <w:pPr>
-        <w:pStyle w:val="ListParagraph"/>
-        <w:numPr>
-          <w:ilvl w:val="2"/>
-          <w:numId w:val="2"/>
-        </w:numPr>
-      </w:pPr>
-      <w:r>
-        <w:t>Module Decomposition</w:t>
-      </w:r>
-    </w:p>
-    <w:p>
-      <w:pPr>
-        <w:pStyle w:val="ListParagraph"/>
-        <w:numPr>
-          <w:ilvl w:val="2"/>
-          <w:numId w:val="2"/>
-        </w:numPr>
-      </w:pPr>
-      <w:r>
-        <w:t>Data Decomposition</w:t>
-      </w:r>
-    </w:p>
-    <w:p>
-      <w:pPr>
-        <w:pStyle w:val="ListParagraph"/>
-        <w:numPr>
-          <w:ilvl w:val="1"/>
-          <w:numId w:val="2"/>
-        </w:numPr>
-      </w:pPr>
-      <w:r>
-        <w:t>Object-Oriented Approach</w:t>
-      </w:r>
-    </w:p>
-    <w:p>
-      <w:pPr>
-        <w:pStyle w:val="ListParagraph"/>
-        <w:numPr>
-          <w:ilvl w:val="2"/>
-          <w:numId w:val="2"/>
-        </w:numPr>
-      </w:pPr>
-      <w:r>
-        <w:t>Use Case Diagrams</w:t>
-      </w:r>
-    </w:p>
-    <w:p>
-      <w:pPr>
-        <w:pStyle w:val="ListParagraph"/>
-        <w:numPr>
-          <w:ilvl w:val="2"/>
-          <w:numId w:val="2"/>
-        </w:numPr>
-      </w:pPr>
-      <w:r>
-        <w:t>Class Diagrams</w:t>
-      </w:r>
-    </w:p>
-    <w:p>
-      <w:pPr>
-        <w:pStyle w:val="ListParagraph"/>
-        <w:numPr>
-          <w:ilvl w:val="2"/>
-          <w:numId w:val="2"/>
-        </w:numPr>
-      </w:pPr>
-      <w:r>
-        <w:t>Sequence Diagrams</w:t>
-      </w:r>
-    </w:p>
-    <w:p>
-      <w:pPr>
-        <w:pStyle w:val="ListParagraph"/>
-        <w:numPr>
-          <w:ilvl w:val="2"/>
-          <w:numId w:val="2"/>
-        </w:numPr>
-      </w:pPr>
-      <w:proofErr w:type="spellStart"/>
-      <w:r>
-        <w:t>Statechart</w:t>
-      </w:r>
-      <w:proofErr w:type="spellEnd"/>
-      <w:r>
-        <w:t xml:space="preserve"> Diagrams</w:t>
-      </w:r>
-    </w:p>
-    <w:p>
-      <w:pPr>
-        <w:pStyle w:val="ListParagraph"/>
-        <w:numPr>
-          <w:ilvl w:val="2"/>
-          <w:numId w:val="2"/>
-        </w:numPr>
-      </w:pPr>
-      <w:r>
-        <w:t>Activity Diagrams</w:t>
-      </w:r>
-    </w:p>
-    <w:p>
-      <w:pPr>
-        <w:pStyle w:val="ListParagraph"/>
-        <w:numPr>
-          <w:ilvl w:val="0"/>
-          <w:numId w:val="2"/>
-        </w:numPr>
-      </w:pPr>
-      <w:r>
-        <w:t>Dependency Description</w:t>
-      </w:r>
-    </w:p>
-    <w:p>
-      <w:pPr>
-        <w:pStyle w:val="ListParagraph"/>
-        <w:numPr>
-          <w:ilvl w:val="0"/>
-          <w:numId w:val="2"/>
-        </w:numPr>
-      </w:pPr>
-      <w:r>
-        <w:t>Interface Description</w:t>
-      </w:r>
-    </w:p>
-    <w:p>
-      <w:pPr>
-        <w:pStyle w:val="ListParagraph"/>
-        <w:numPr>
-          <w:ilvl w:val="0"/>
-          <w:numId w:val="2"/>
-        </w:numPr>
-      </w:pPr>
-      <w:r>
-        <w:t>Detailed Design</w:t>
+        <mc:AlternateContent>
+          <mc:Choice Requires="wpc">
+            <w:drawing>
+              <wp:inline distT="0" distB="0" distL="0" distR="0">
+                <wp:extent cx="5486400" cy="3200400"/>
+                <wp:effectExtent l="0" t="0" r="0" b="0"/>
+                <wp:docPr id="1" name="Canvas 1"/>
+                <wp:cNvGraphicFramePr>
+                  <a:graphicFrameLocks xmlns:a="http://schemas.openxmlformats.org/drawingml/2006/main" noChangeAspect="1"/>
+                </wp:cNvGraphicFramePr>
+                <a:graphic xmlns:a="http://schemas.openxmlformats.org/drawingml/2006/main">
+                  <a:graphicData uri="http://schemas.microsoft.com/office/word/2010/wordprocessingCanvas">
+                    <wpc:wpc>
+                      <wpc:bg/>
+                      <wpc:whole/>
+                      <wps:wsp>
+                        <wps:cNvPr id="2" name="Rounded Rectangle 2"/>
+                        <wps:cNvSpPr/>
+                        <wps:spPr>
+                          <a:xfrm>
+                            <a:off x="276225" y="257175"/>
+                            <a:ext cx="1343025" cy="733425"/>
+                          </a:xfrm>
+                          <a:prstGeom prst="roundRect">
+                            <a:avLst/>
+                          </a:prstGeom>
+                        </wps:spPr>
+                        <wps:style>
+                          <a:lnRef idx="2">
+                            <a:schemeClr val="accent1">
+                              <a:shade val="50000"/>
+                            </a:schemeClr>
+                          </a:lnRef>
+                          <a:fillRef idx="1">
+                            <a:schemeClr val="accent1"/>
+                          </a:fillRef>
+                          <a:effectRef idx="0">
+                            <a:schemeClr val="accent1"/>
+                          </a:effectRef>
+                          <a:fontRef idx="minor">
+                            <a:schemeClr val="lt1"/>
+                          </a:fontRef>
+                        </wps:style>
+                        <wps:txbx>
+                          <w:txbxContent>
+                            <w:p>
+                              <w:pPr>
+                                <w:jc w:val="center"/>
+                              </w:pPr>
+                              <w:r>
+                                <w:t>scormHandler</w:t>
+                              </w:r>
+                            </w:p>
+                          </w:txbxContent>
+                        </wps:txbx>
+                        <wps:bodyPr rot="0" spcFirstLastPara="0" vertOverflow="overflow" horzOverflow="overflow" vert="horz" wrap="square" lIns="91440" tIns="45720" rIns="91440" bIns="45720" numCol="1" spcCol="0" rtlCol="0" fromWordArt="0" anchor="ctr" anchorCtr="0" forceAA="0" compatLnSpc="1">
+                          <a:prstTxWarp prst="textNoShape">
+                            <a:avLst/>
+                          </a:prstTxWarp>
+                          <a:noAutofit/>
+                        </wps:bodyPr>
+                      </wps:wsp>
+                      <wps:wsp>
+                        <wps:cNvPr id="3" name="Rounded Rectangle 3"/>
+                        <wps:cNvSpPr/>
+                        <wps:spPr>
+                          <a:xfrm>
+                            <a:off x="276225" y="2245950"/>
+                            <a:ext cx="1343025" cy="733425"/>
+                          </a:xfrm>
+                          <a:prstGeom prst="roundRect">
+                            <a:avLst/>
+                          </a:prstGeom>
+                        </wps:spPr>
+                        <wps:style>
+                          <a:lnRef idx="2">
+                            <a:schemeClr val="accent1">
+                              <a:shade val="50000"/>
+                            </a:schemeClr>
+                          </a:lnRef>
+                          <a:fillRef idx="1">
+                            <a:schemeClr val="accent1"/>
+                          </a:fillRef>
+                          <a:effectRef idx="0">
+                            <a:schemeClr val="accent1"/>
+                          </a:effectRef>
+                          <a:fontRef idx="minor">
+                            <a:schemeClr val="lt1"/>
+                          </a:fontRef>
+                        </wps:style>
+                        <wps:txbx>
+                          <w:txbxContent>
+                            <w:p>
+                              <w:pPr>
+                                <w:jc w:val="center"/>
+                              </w:pPr>
+                              <w:r>
+                                <w:t>entryHandler</w:t>
+                              </w:r>
+                            </w:p>
+                          </w:txbxContent>
+                        </wps:txbx>
+                        <wps:bodyPr rot="0" spcFirstLastPara="0" vert="horz" wrap="square" lIns="91440" tIns="45720" rIns="91440" bIns="45720" numCol="1" spcCol="0" rtlCol="0" fromWordArt="0" anchor="ctr" anchorCtr="0" forceAA="0" compatLnSpc="1">
+                          <a:prstTxWarp prst="textNoShape">
+                            <a:avLst/>
+                          </a:prstTxWarp>
+                          <a:noAutofit/>
+                        </wps:bodyPr>
+                      </wps:wsp>
+                      <wps:wsp>
+                        <wps:cNvPr id="4" name="Rounded Rectangle 4"/>
+                        <wps:cNvSpPr/>
+                        <wps:spPr>
+                          <a:xfrm>
+                            <a:off x="3951900" y="2285025"/>
+                            <a:ext cx="1343025" cy="733425"/>
+                          </a:xfrm>
+                          <a:prstGeom prst="roundRect">
+                            <a:avLst/>
+                          </a:prstGeom>
+                        </wps:spPr>
+                        <wps:style>
+                          <a:lnRef idx="2">
+                            <a:schemeClr val="accent1">
+                              <a:shade val="50000"/>
+                            </a:schemeClr>
+                          </a:lnRef>
+                          <a:fillRef idx="1">
+                            <a:schemeClr val="accent1"/>
+                          </a:fillRef>
+                          <a:effectRef idx="0">
+                            <a:schemeClr val="accent1"/>
+                          </a:effectRef>
+                          <a:fontRef idx="minor">
+                            <a:schemeClr val="lt1"/>
+                          </a:fontRef>
+                        </wps:style>
+                        <wps:txbx>
+                          <w:txbxContent>
+                            <w:p>
+                              <w:pPr>
+                                <w:jc w:val="center"/>
+                              </w:pPr>
+                              <w:r>
+                                <w:t>screenChooser</w:t>
+                              </w:r>
+                            </w:p>
+                          </w:txbxContent>
+                        </wps:txbx>
+                        <wps:bodyPr rot="0" spcFirstLastPara="0" vert="horz" wrap="square" lIns="91440" tIns="45720" rIns="91440" bIns="45720" numCol="1" spcCol="0" rtlCol="0" fromWordArt="0" anchor="ctr" anchorCtr="0" forceAA="0" compatLnSpc="1">
+                          <a:prstTxWarp prst="textNoShape">
+                            <a:avLst/>
+                          </a:prstTxWarp>
+                          <a:noAutofit/>
+                        </wps:bodyPr>
+                      </wps:wsp>
+                      <wps:wsp>
+                        <wps:cNvPr id="5" name="Rounded Rectangle 5"/>
+                        <wps:cNvSpPr/>
+                        <wps:spPr>
+                          <a:xfrm>
+                            <a:off x="4018575" y="380025"/>
+                            <a:ext cx="1343025" cy="733425"/>
+                          </a:xfrm>
+                          <a:prstGeom prst="roundRect">
+                            <a:avLst/>
+                          </a:prstGeom>
+                        </wps:spPr>
+                        <wps:style>
+                          <a:lnRef idx="2">
+                            <a:schemeClr val="accent1">
+                              <a:shade val="50000"/>
+                            </a:schemeClr>
+                          </a:lnRef>
+                          <a:fillRef idx="1">
+                            <a:schemeClr val="accent1"/>
+                          </a:fillRef>
+                          <a:effectRef idx="0">
+                            <a:schemeClr val="accent1"/>
+                          </a:effectRef>
+                          <a:fontRef idx="minor">
+                            <a:schemeClr val="lt1"/>
+                          </a:fontRef>
+                        </wps:style>
+                        <wps:txbx>
+                          <w:txbxContent>
+                            <w:p>
+                              <w:pPr>
+                                <w:jc w:val="center"/>
+                              </w:pPr>
+                              <w:r>
+                                <w:t>mapHandler</w:t>
+                              </w:r>
+                            </w:p>
+                          </w:txbxContent>
+                        </wps:txbx>
+                        <wps:bodyPr rot="0" spcFirstLastPara="0" vert="horz" wrap="square" lIns="91440" tIns="45720" rIns="91440" bIns="45720" numCol="1" spcCol="0" rtlCol="0" fromWordArt="0" anchor="ctr" anchorCtr="0" forceAA="0" compatLnSpc="1">
+                          <a:prstTxWarp prst="textNoShape">
+                            <a:avLst/>
+                          </a:prstTxWarp>
+                          <a:noAutofit/>
+                        </wps:bodyPr>
+                      </wps:wsp>
+                      <wps:wsp>
+                        <wps:cNvPr id="6" name="Straight Arrow Connector 6"/>
+                        <wps:cNvCnPr>
+                          <a:stCxn id="3" idx="0"/>
+                          <a:endCxn id="2" idx="2"/>
+                        </wps:cNvCnPr>
+                        <wps:spPr>
+                          <a:xfrm flipV="1">
+                            <a:off x="947738" y="990600"/>
+                            <a:ext cx="0" cy="1255350"/>
+                          </a:xfrm>
+                          <a:prstGeom prst="straightConnector1">
+                            <a:avLst/>
+                          </a:prstGeom>
+                          <a:ln>
+                            <a:tailEnd type="triangle"/>
+                          </a:ln>
+                        </wps:spPr>
+                        <wps:style>
+                          <a:lnRef idx="1">
+                            <a:schemeClr val="accent1"/>
+                          </a:lnRef>
+                          <a:fillRef idx="0">
+                            <a:schemeClr val="accent1"/>
+                          </a:fillRef>
+                          <a:effectRef idx="0">
+                            <a:schemeClr val="accent1"/>
+                          </a:effectRef>
+                          <a:fontRef idx="minor">
+                            <a:schemeClr val="tx1"/>
+                          </a:fontRef>
+                        </wps:style>
+                        <wps:bodyPr/>
+                      </wps:wsp>
+                    </wpc:wpc>
+                  </a:graphicData>
+                </a:graphic>
+              </wp:inline>
+            </w:drawing>
+          </mc:Choice>
+          <mc:Fallback>
+            <w:pict>
+              <v:group id="Canvas 1" o:spid="_x0000_s1026" editas="canvas" style="width:6in;height:252pt;mso-position-horizontal-relative:char;mso-position-vertical-relative:line" coordsize="54864,32004" o:gfxdata="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">
+                <v:shapetype id="_x0000_t75" coordsize="21600,21600" o:spt="75" o:preferrelative="t" path="m@4@5l@4@11@9@11@9@5xe" filled="f" stroked="f">
+                  <v:stroke joinstyle="miter"/>
+                  <v:formulas>
+                    <v:f eqn="if lineDrawn pixelLineWidth 0"/>
+                    <v:f eqn="sum @0 1 0"/>
+                    <v:f eqn="sum 0 0 @1"/>
+                    <v:f eqn="prod @2 1 2"/>
+                    <v:f eqn="prod @3 21600 pixelWidth"/>
+                    <v:f eqn="prod @3 21600 pixelHeight"/>
+                    <v:f eqn="sum @0 0 1"/>
+                    <v:f eqn="prod @6 1 2"/>
+                    <v:f eqn="prod @7 21600 pixelWidth"/>
+                    <v:f eqn="sum @8 21600 0"/>
+                    <v:f eqn="prod @7 21600 pixelHeight"/>
+                    <v:f eqn="sum @10 21600 0"/>
+                  </v:formulas>
+                  <v:path o:extrusionok="f" gradientshapeok="t" o:connecttype="rect"/>
+                  <o:lock v:ext="edit" aspectratio="t"/>
+                </v:shapetype>
+                <v:shape id="_x0000_s1027" type="#_x0000_t75" style="position:absolute;width:54864;height:32004;visibility:visible;mso-wrap-style:square">
+                  <v:fill o:detectmouseclick="t"/>
+                  <v:path o:connecttype="none"/>
+                </v:shape>
+                <v:roundrect id="Rounded Rectangle 2" o:spid="_x0000_s1028" style="position:absolute;left:2762;top:2571;width:13430;height:7335;visibility:visible;mso-wrap-style:square;v-text-anchor:middle" arcsize="10923f" o:gfxdata="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" fillcolor="#5b9bd5 [3204]" strokecolor="#1f4d78 [1604]" strokeweight="1pt">
+                  <v:stroke joinstyle="miter"/>
+                  <v:textbox>
+                    <w:txbxContent>
+                      <w:p>
+                        <w:pPr>
+                          <w:jc w:val="center"/>
+                        </w:pPr>
+                        <w:r>
+                          <w:t>scormHandler</w:t>
+                        </w:r>
+                      </w:p>
+                    </w:txbxContent>
+                  </v:textbox>
+                </v:roundrect>
+                <v:roundrect id="Rounded Rectangle 3" o:spid="_x0000_s1029" style="position:absolute;left:2762;top:22459;width:13430;height:7334;visibility:visible;mso-wrap-style:square;v-text-anchor:middle" arcsize="10923f" o:gfxdata="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" fillcolor="#5b9bd5 [3204]" strokecolor="#1f4d78 [1604]" strokeweight="1pt">
+                  <v:stroke joinstyle="miter"/>
+                  <v:textbox>
+                    <w:txbxContent>
+                      <w:p>
+                        <w:pPr>
+                          <w:jc w:val="center"/>
+                        </w:pPr>
+                        <w:r>
+                          <w:t>entryHandler</w:t>
+                        </w:r>
+                      </w:p>
+                    </w:txbxContent>
+                  </v:textbox>
+                </v:roundrect>
+                <v:roundrect id="Rounded Rectangle 4" o:spid="_x0000_s1030" style="position:absolute;left:39519;top:22850;width:13430;height:7334;visibility:visible;mso-wrap-style:square;v-text-anchor:middle" arcsize="10923f" o:gfxdata="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" fillcolor="#5b9bd5 [3204]" strokecolor="#1f4d78 [1604]" strokeweight="1pt">
+                  <v:stroke joinstyle="miter"/>
+                  <v:textbox>
+                    <w:txbxContent>
+                      <w:p>
+                        <w:pPr>
+                          <w:jc w:val="center"/>
+                        </w:pPr>
+                        <w:r>
+                          <w:t>screenChooser</w:t>
+                        </w:r>
+                      </w:p>
+                    </w:txbxContent>
+                  </v:textbox>
+                </v:roundrect>
+                <v:roundrect id="Rounded Rectangle 5" o:spid="_x0000_s1031" style="position:absolute;left:40185;top:3800;width:13431;height:7334;visibility:visible;mso-wrap-style:square;v-text-anchor:middle" arcsize="10923f" o:gfxdata="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" fillcolor="#5b9bd5 [3204]" strokecolor="#1f4d78 [1604]" strokeweight="1pt">
+                  <v:stroke joinstyle="miter"/>
+                  <v:textbox>
+                    <w:txbxContent>
+                      <w:p>
+                        <w:pPr>
+                          <w:jc w:val="center"/>
+                        </w:pPr>
+                        <w:r>
+                          <w:t>mapHandler</w:t>
+                        </w:r>
+                      </w:p>
+                    </w:txbxContent>
+                  </v:textbox>
+                </v:roundrect>
+                <v:shapetype id="_x0000_t32" coordsize="21600,21600" o:spt="32" o:oned="t" path="m,l21600,21600e" filled="f">
+                  <v:path arrowok="t" fillok="f" o:connecttype="none"/>
+                  <o:lock v:ext="edit" shapetype="t"/>
+                </v:shapetype>
+                <v:shape id="Straight Arrow Connector 6" o:spid="_x0000_s1032" type="#_x0000_t32" style="position:absolute;left:9477;top:9906;width:0;height:12553;flip:y;visibility:visible;mso-wrap-style:square" o:connectortype="straight" o:gfxdata="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" strokecolor="#5b9bd5 [3204]" strokeweight=".5pt">
+                  <v:stroke endarrow="block" joinstyle="miter"/>
+                </v:shape>
+                <w10:anchorlock/>
+              </v:group>
+            </w:pict>
+          </mc:Fallback>
+        </mc:AlternateContent>
       </w:r>
     </w:p>
     <w:sectPr>

</xml_diff>

<commit_message>
Added logic to entry and map and scorm handlers. Added images.
</commit_message>
<xml_diff>
--- a/Contract.docx
+++ b/Contract.docx
@@ -120,6 +120,156 @@
         <w:ind w:left="1728"/>
       </w:pPr>
       <w:r>
+        <w:t>Main</w:t>
+      </w:r>
+    </w:p>
+    <w:p>
+      <w:pPr>
+        <w:pStyle w:val="ListParagraph"/>
+        <w:numPr>
+          <w:ilvl w:val="2"/>
+          <w:numId w:val="2"/>
+        </w:numPr>
+      </w:pPr>
+      <w:r>
+        <w:t>Type</w:t>
+      </w:r>
+    </w:p>
+    <w:p>
+      <w:pPr>
+        <w:pStyle w:val="ListParagraph"/>
+        <w:numPr>
+          <w:ilvl w:val="2"/>
+          <w:numId w:val="2"/>
+        </w:numPr>
+      </w:pPr>
+      <w:r>
+        <w:t>Purpose</w:t>
+      </w:r>
+    </w:p>
+    <w:p>
+      <w:pPr>
+        <w:pStyle w:val="ListParagraph"/>
+        <w:ind w:left="1728"/>
+      </w:pPr>
+      <w:r>
+        <w:t>This for connecting other modules together. It will handle how to start off the application and how to exit the application.</w:t>
+      </w:r>
+    </w:p>
+    <w:p>
+      <w:pPr>
+        <w:pStyle w:val="ListParagraph"/>
+        <w:numPr>
+          <w:ilvl w:val="2"/>
+          <w:numId w:val="2"/>
+        </w:numPr>
+      </w:pPr>
+      <w:r>
+        <w:t>Function</w:t>
+      </w:r>
+    </w:p>
+    <w:p>
+      <w:pPr>
+        <w:pStyle w:val="ListParagraph"/>
+        <w:numPr>
+          <w:ilvl w:val="2"/>
+          <w:numId w:val="2"/>
+        </w:numPr>
+      </w:pPr>
+      <w:r>
+        <w:t>Subordinates</w:t>
+      </w:r>
+    </w:p>
+    <w:p>
+      <w:pPr>
+        <w:pStyle w:val="ListParagraph"/>
+        <w:numPr>
+          <w:ilvl w:val="2"/>
+          <w:numId w:val="2"/>
+        </w:numPr>
+      </w:pPr>
+      <w:r>
+        <w:t>Dependencies</w:t>
+      </w:r>
+    </w:p>
+    <w:p>
+      <w:pPr>
+        <w:pStyle w:val="ListParagraph"/>
+        <w:numPr>
+          <w:ilvl w:val="2"/>
+          <w:numId w:val="2"/>
+        </w:numPr>
+      </w:pPr>
+      <w:r>
+        <w:t>Interface</w:t>
+      </w:r>
+    </w:p>
+    <w:p>
+      <w:pPr>
+        <w:pStyle w:val="ListParagraph"/>
+        <w:numPr>
+          <w:ilvl w:val="2"/>
+          <w:numId w:val="2"/>
+        </w:numPr>
+      </w:pPr>
+      <w:r>
+        <w:t>Resources</w:t>
+      </w:r>
+    </w:p>
+    <w:p>
+      <w:pPr>
+        <w:pStyle w:val="ListParagraph"/>
+        <w:numPr>
+          <w:ilvl w:val="2"/>
+          <w:numId w:val="2"/>
+        </w:numPr>
+      </w:pPr>
+      <w:r>
+        <w:t>Processing</w:t>
+      </w:r>
+    </w:p>
+    <w:p>
+      <w:pPr>
+        <w:pStyle w:val="ListParagraph"/>
+        <w:numPr>
+          <w:ilvl w:val="2"/>
+          <w:numId w:val="2"/>
+        </w:numPr>
+      </w:pPr>
+      <w:r>
+        <w:t>Data</w:t>
+      </w:r>
+    </w:p>
+    <w:p>
+      <w:pPr>
+        <w:pStyle w:val="ListParagraph"/>
+        <w:numPr>
+          <w:ilvl w:val="1"/>
+          <w:numId w:val="2"/>
+        </w:numPr>
+      </w:pPr>
+      <w:r>
+        <w:t>Entity</w:t>
+      </w:r>
+    </w:p>
+    <w:p>
+      <w:pPr>
+        <w:pStyle w:val="ListParagraph"/>
+        <w:numPr>
+          <w:ilvl w:val="2"/>
+          <w:numId w:val="2"/>
+        </w:numPr>
+      </w:pPr>
+      <w:r>
+        <w:t>Identification</w:t>
+      </w:r>
+    </w:p>
+    <w:p>
+      <w:pPr>
+        <w:pStyle w:val="ListParagraph"/>
+        <w:ind w:left="1728"/>
+      </w:pPr>
+      <w:r>
         <w:t xml:space="preserve">Map </w:t>
       </w:r>
       <w:r>
@@ -204,23 +354,38 @@
         <w:ind w:left="1728"/>
       </w:pPr>
       <w:r>
-        <w:t>generateMap()</w:t>
-      </w:r>
-    </w:p>
-    <w:p>
-      <w:pPr>
-        <w:pStyle w:val="ListParagraph"/>
-        <w:ind w:left="1728"/>
-      </w:pPr>
-    </w:p>
-    <w:p>
-      <w:pPr>
-        <w:pStyle w:val="ListParagraph"/>
-        <w:ind w:left="1728"/>
-      </w:pPr>
-      <w:r>
         <w:t>updateMap()</w:t>
       </w:r>
+      <w:r>
+        <w:t xml:space="preserve"> </w:t>
+      </w:r>
+      <w:r>
+        <w:t>–</w:t>
+      </w:r>
+      <w:r>
+        <w:t xml:space="preserve"> </w:t>
+      </w:r>
+      <w:r>
+        <w:t xml:space="preserve">This will be called every time a new entry is entered in. It is also called </w:t>
+      </w:r>
+      <w:r>
+        <w:t>initially for all the entries that already exist.</w:t>
+      </w:r>
+    </w:p>
+    <w:p>
+      <w:pPr>
+        <w:pStyle w:val="ListParagraph"/>
+        <w:ind w:left="1728"/>
+      </w:pPr>
+    </w:p>
+    <w:p>
+      <w:pPr>
+        <w:pStyle w:val="ListParagraph"/>
+        <w:ind w:left="1728"/>
+      </w:pPr>
+      <w:r>
+        <w:t>drawMap() – This will draw the map and will call drawIcons.</w:t>
+      </w:r>
     </w:p>
     <w:p>
       <w:pPr>
@@ -236,6 +401,9 @@
       <w:r>
         <w:t>drawPath()</w:t>
       </w:r>
+      <w:r>
+        <w:t xml:space="preserve"> – This will draw the path on the map following a SVG set path.</w:t>
+      </w:r>
     </w:p>
     <w:p>
       <w:pPr>
@@ -251,384 +419,17 @@
       <w:r>
         <w:t>drawIcons()</w:t>
       </w:r>
-    </w:p>
-    <w:p>
-      <w:pPr>
-        <w:pStyle w:val="ListParagraph"/>
-        <w:ind w:left="1728"/>
-      </w:pPr>
-    </w:p>
-    <w:p>
-      <w:pPr>
-        <w:pStyle w:val="ListParagraph"/>
-        <w:ind w:left="1728"/>
-      </w:pPr>
-      <w:r>
-        <w:t>animateIcons()</w:t>
-      </w:r>
-    </w:p>
-    <w:p>
-      <w:pPr>
-        <w:pStyle w:val="ListParagraph"/>
-        <w:numPr>
-          <w:ilvl w:val="2"/>
-          <w:numId w:val="2"/>
-        </w:numPr>
-      </w:pPr>
-      <w:r>
-        <w:t>Dependencies</w:t>
-      </w:r>
-    </w:p>
-    <w:p>
-      <w:pPr>
-        <w:pStyle w:val="ListParagraph"/>
-        <w:numPr>
-          <w:ilvl w:val="2"/>
-          <w:numId w:val="2"/>
-        </w:numPr>
-      </w:pPr>
-      <w:r>
-        <w:t>Interface</w:t>
-      </w:r>
-    </w:p>
-    <w:p>
-      <w:pPr>
-        <w:pStyle w:val="ListParagraph"/>
-        <w:numPr>
-          <w:ilvl w:val="2"/>
-          <w:numId w:val="2"/>
-        </w:numPr>
-      </w:pPr>
-      <w:r>
-        <w:t>Resources</w:t>
-      </w:r>
-    </w:p>
-    <w:p>
-      <w:pPr>
-        <w:pStyle w:val="ListParagraph"/>
-        <w:numPr>
-          <w:ilvl w:val="2"/>
-          <w:numId w:val="2"/>
-        </w:numPr>
-      </w:pPr>
-      <w:r>
-        <w:t>Processing</w:t>
-      </w:r>
-    </w:p>
-    <w:p>
-      <w:pPr>
-        <w:pStyle w:val="ListParagraph"/>
-        <w:numPr>
-          <w:ilvl w:val="2"/>
-          <w:numId w:val="2"/>
-        </w:numPr>
-      </w:pPr>
-      <w:r>
-        <w:t>Data</w:t>
-      </w:r>
-    </w:p>
-    <w:p>
-      <w:pPr>
-        <w:pStyle w:val="ListParagraph"/>
-        <w:numPr>
-          <w:ilvl w:val="1"/>
-          <w:numId w:val="2"/>
-        </w:numPr>
-      </w:pPr>
-      <w:r>
-        <w:t>Entity</w:t>
-      </w:r>
-    </w:p>
-    <w:p>
-      <w:pPr>
-        <w:pStyle w:val="ListParagraph"/>
-        <w:numPr>
-          <w:ilvl w:val="2"/>
-          <w:numId w:val="2"/>
-        </w:numPr>
-      </w:pPr>
-      <w:r>
-        <w:t>Identification</w:t>
-      </w:r>
-    </w:p>
-    <w:p>
-      <w:pPr>
-        <w:pStyle w:val="ListParagraph"/>
-        <w:ind w:left="1728"/>
-      </w:pPr>
-      <w:r>
-        <w:t>SCORM Handler</w:t>
-      </w:r>
-    </w:p>
-    <w:p>
-      <w:pPr>
-        <w:pStyle w:val="ListParagraph"/>
-        <w:numPr>
-          <w:ilvl w:val="2"/>
-          <w:numId w:val="2"/>
-        </w:numPr>
-      </w:pPr>
-      <w:r>
-        <w:t>Type</w:t>
-      </w:r>
-    </w:p>
-    <w:p>
-      <w:pPr>
-        <w:pStyle w:val="ListParagraph"/>
-        <w:numPr>
-          <w:ilvl w:val="2"/>
-          <w:numId w:val="2"/>
-        </w:numPr>
-      </w:pPr>
-      <w:r>
-        <w:t>Purpose</w:t>
-      </w:r>
-    </w:p>
-    <w:p>
-      <w:pPr>
-        <w:pStyle w:val="ListParagraph"/>
-        <w:ind w:left="1728"/>
-      </w:pPr>
-      <w:r>
-        <w:t>This is for handling saving and getting any SCORM information.</w:t>
-      </w:r>
-    </w:p>
-    <w:p>
-      <w:pPr>
-        <w:pStyle w:val="ListParagraph"/>
-        <w:numPr>
-          <w:ilvl w:val="2"/>
-          <w:numId w:val="2"/>
-        </w:numPr>
-      </w:pPr>
-      <w:r>
-        <w:t>Function</w:t>
-      </w:r>
-    </w:p>
-    <w:p>
-      <w:pPr>
-        <w:pStyle w:val="ListParagraph"/>
-        <w:numPr>
-          <w:ilvl w:val="2"/>
-          <w:numId w:val="2"/>
-        </w:numPr>
-      </w:pPr>
-      <w:r>
-        <w:t>Subordinates</w:t>
-      </w:r>
-    </w:p>
-    <w:p>
-      <w:pPr>
-        <w:pStyle w:val="ListParagraph"/>
-        <w:numPr>
-          <w:ilvl w:val="2"/>
-          <w:numId w:val="2"/>
-        </w:numPr>
-      </w:pPr>
-      <w:r>
-        <w:t>Dependencies</w:t>
-      </w:r>
-    </w:p>
-    <w:p>
-      <w:pPr>
-        <w:pStyle w:val="ListParagraph"/>
-        <w:ind w:left="1728"/>
-      </w:pPr>
-      <w:r>
-        <w:t>This</w:t>
-      </w:r>
-      <w:r>
-        <w:t xml:space="preserve"> has no dependencies</w:t>
+      <w:r>
+        <w:t xml:space="preserve"> – This will draw the icons in the initial desired locations</w:t>
       </w:r>
       <w:r>
         <w:t>.</w:t>
       </w:r>
-    </w:p>
-    <w:p>
-      <w:pPr>
-        <w:pStyle w:val="ListParagraph"/>
-        <w:numPr>
-          <w:ilvl w:val="2"/>
-          <w:numId w:val="2"/>
-        </w:numPr>
-      </w:pPr>
-      <w:r>
-        <w:t>Interface</w:t>
-      </w:r>
-    </w:p>
-    <w:p>
-      <w:pPr>
-        <w:pStyle w:val="ListParagraph"/>
-        <w:numPr>
-          <w:ilvl w:val="2"/>
-          <w:numId w:val="2"/>
-        </w:numPr>
-      </w:pPr>
-      <w:r>
-        <w:lastRenderedPageBreak/>
-        <w:t>Resources</w:t>
-      </w:r>
-    </w:p>
-    <w:p>
-      <w:pPr>
-        <w:pStyle w:val="ListParagraph"/>
-        <w:ind w:left="1728"/>
-      </w:pPr>
-      <w:r>
-        <w:t>This will use the</w:t>
-      </w:r>
-      <w:r>
-        <w:t xml:space="preserve"> scromSuspendData</w:t>
-      </w:r>
-      <w:r>
-        <w:t xml:space="preserve"> module</w:t>
+      <w:r>
+        <w:t xml:space="preserve"> This will be a private function</w:t>
       </w:r>
       <w:r>
         <w:t>.</w:t>
-      </w:r>
-    </w:p>
-    <w:p>
-      <w:pPr>
-        <w:pStyle w:val="ListParagraph"/>
-        <w:numPr>
-          <w:ilvl w:val="2"/>
-          <w:numId w:val="2"/>
-        </w:numPr>
-      </w:pPr>
-      <w:r>
-        <w:t>Processing</w:t>
-      </w:r>
-    </w:p>
-    <w:p>
-      <w:pPr>
-        <w:pStyle w:val="ListParagraph"/>
-        <w:numPr>
-          <w:ilvl w:val="2"/>
-          <w:numId w:val="2"/>
-        </w:numPr>
-      </w:pPr>
-      <w:r>
-        <w:t>Data</w:t>
-      </w:r>
-    </w:p>
-    <w:p>
-      <w:pPr>
-        <w:pStyle w:val="ListParagraph"/>
-        <w:numPr>
-          <w:ilvl w:val="1"/>
-          <w:numId w:val="2"/>
-        </w:numPr>
-      </w:pPr>
-      <w:r>
-        <w:t>Entity</w:t>
-      </w:r>
-    </w:p>
-    <w:p>
-      <w:pPr>
-        <w:pStyle w:val="ListParagraph"/>
-        <w:numPr>
-          <w:ilvl w:val="2"/>
-          <w:numId w:val="2"/>
-        </w:numPr>
-      </w:pPr>
-      <w:r>
-        <w:t>Identification</w:t>
-      </w:r>
-    </w:p>
-    <w:p>
-      <w:pPr>
-        <w:pStyle w:val="ListParagraph"/>
-        <w:ind w:left="1728"/>
-      </w:pPr>
-      <w:r>
-        <w:t>Screen Chooser</w:t>
-      </w:r>
-    </w:p>
-    <w:p>
-      <w:pPr>
-        <w:pStyle w:val="ListParagraph"/>
-        <w:numPr>
-          <w:ilvl w:val="2"/>
-          <w:numId w:val="2"/>
-        </w:numPr>
-      </w:pPr>
-      <w:r>
-        <w:t>Type</w:t>
-      </w:r>
-    </w:p>
-    <w:p>
-      <w:pPr>
-        <w:pStyle w:val="ListParagraph"/>
-        <w:numPr>
-          <w:ilvl w:val="2"/>
-          <w:numId w:val="2"/>
-        </w:numPr>
-      </w:pPr>
-      <w:r>
-        <w:t>Purpose</w:t>
-      </w:r>
-    </w:p>
-    <w:p>
-      <w:pPr>
-        <w:pStyle w:val="ListParagraph"/>
-        <w:ind w:left="1728"/>
-      </w:pPr>
-      <w:r>
-        <w:t>This is for examining the settings and SCORM information and determining which screen needs to be displayed. It will then communicate this information to the view.</w:t>
-      </w:r>
-    </w:p>
-    <w:p>
-      <w:pPr>
-        <w:pStyle w:val="ListParagraph"/>
-        <w:numPr>
-          <w:ilvl w:val="2"/>
-          <w:numId w:val="2"/>
-        </w:numPr>
-      </w:pPr>
-      <w:r>
-        <w:t>Function</w:t>
-      </w:r>
-    </w:p>
-    <w:p>
-      <w:pPr>
-        <w:pStyle w:val="ListParagraph"/>
-        <w:numPr>
-          <w:ilvl w:val="2"/>
-          <w:numId w:val="2"/>
-        </w:numPr>
-      </w:pPr>
-      <w:r>
-        <w:t>Subordinates</w:t>
-      </w:r>
-    </w:p>
-    <w:p>
-      <w:pPr>
-        <w:pStyle w:val="ListParagraph"/>
-        <w:ind w:left="1728"/>
-      </w:pPr>
-      <w:r>
-        <w:t>sceneSelector()</w:t>
-      </w:r>
-      <w:r>
-        <w:t xml:space="preserve"> – This will be called on load in order to load in the right page. This will decide based on the information from the SCORM handler which screen it needs to go to.</w:t>
-      </w:r>
-    </w:p>
-    <w:p>
-      <w:pPr>
-        <w:pStyle w:val="ListParagraph"/>
-        <w:ind w:left="1728"/>
-      </w:pPr>
-    </w:p>
-    <w:p>
-      <w:pPr>
-        <w:pStyle w:val="ListParagraph"/>
-        <w:ind w:left="1728"/>
-      </w:pPr>
-      <w:r>
-        <w:t>saveTotalHours()</w:t>
-      </w:r>
-      <w:r>
-        <w:t xml:space="preserve"> – This will save the user’s total number of hours chosen. It will be called if switching from the initial screen to the main screen.</w:t>
       </w:r>
       <w:bookmarkStart w:id="0" w:name="_GoBack"/>
       <w:bookmarkEnd w:id="0"/>
@@ -645,6 +446,391 @@
         <w:ind w:left="1728"/>
       </w:pPr>
       <w:r>
+        <w:t>animateIcons()</w:t>
+      </w:r>
+      <w:r>
+        <w:t xml:space="preserve"> – This will be called every time the mouse </w:t>
+      </w:r>
+      <w:r>
+        <w:t>goes over an icon.</w:t>
+      </w:r>
+    </w:p>
+    <w:p>
+      <w:pPr>
+        <w:pStyle w:val="ListParagraph"/>
+        <w:numPr>
+          <w:ilvl w:val="2"/>
+          <w:numId w:val="2"/>
+        </w:numPr>
+      </w:pPr>
+      <w:r>
+        <w:lastRenderedPageBreak/>
+        <w:t>Dependencies</w:t>
+      </w:r>
+    </w:p>
+    <w:p>
+      <w:pPr>
+        <w:pStyle w:val="ListParagraph"/>
+        <w:numPr>
+          <w:ilvl w:val="2"/>
+          <w:numId w:val="2"/>
+        </w:numPr>
+      </w:pPr>
+      <w:r>
+        <w:t>Interface</w:t>
+      </w:r>
+    </w:p>
+    <w:p>
+      <w:pPr>
+        <w:pStyle w:val="ListParagraph"/>
+        <w:numPr>
+          <w:ilvl w:val="2"/>
+          <w:numId w:val="2"/>
+        </w:numPr>
+      </w:pPr>
+      <w:r>
+        <w:t>Resources</w:t>
+      </w:r>
+    </w:p>
+    <w:p>
+      <w:pPr>
+        <w:pStyle w:val="ListParagraph"/>
+        <w:numPr>
+          <w:ilvl w:val="2"/>
+          <w:numId w:val="2"/>
+        </w:numPr>
+      </w:pPr>
+      <w:r>
+        <w:t>Processing</w:t>
+      </w:r>
+    </w:p>
+    <w:p>
+      <w:pPr>
+        <w:pStyle w:val="ListParagraph"/>
+        <w:numPr>
+          <w:ilvl w:val="2"/>
+          <w:numId w:val="2"/>
+        </w:numPr>
+      </w:pPr>
+      <w:r>
+        <w:t>Data</w:t>
+      </w:r>
+    </w:p>
+    <w:p>
+      <w:pPr>
+        <w:pStyle w:val="ListParagraph"/>
+        <w:numPr>
+          <w:ilvl w:val="1"/>
+          <w:numId w:val="2"/>
+        </w:numPr>
+      </w:pPr>
+      <w:r>
+        <w:t>Entity</w:t>
+      </w:r>
+    </w:p>
+    <w:p>
+      <w:pPr>
+        <w:pStyle w:val="ListParagraph"/>
+        <w:numPr>
+          <w:ilvl w:val="2"/>
+          <w:numId w:val="2"/>
+        </w:numPr>
+      </w:pPr>
+      <w:r>
+        <w:t>Identification</w:t>
+      </w:r>
+    </w:p>
+    <w:p>
+      <w:pPr>
+        <w:pStyle w:val="ListParagraph"/>
+        <w:ind w:left="1728"/>
+      </w:pPr>
+      <w:r>
+        <w:t>SCORM Handler</w:t>
+      </w:r>
+    </w:p>
+    <w:p>
+      <w:pPr>
+        <w:pStyle w:val="ListParagraph"/>
+        <w:numPr>
+          <w:ilvl w:val="2"/>
+          <w:numId w:val="2"/>
+        </w:numPr>
+      </w:pPr>
+      <w:r>
+        <w:t>Type</w:t>
+      </w:r>
+    </w:p>
+    <w:p>
+      <w:pPr>
+        <w:pStyle w:val="ListParagraph"/>
+        <w:numPr>
+          <w:ilvl w:val="2"/>
+          <w:numId w:val="2"/>
+        </w:numPr>
+      </w:pPr>
+      <w:r>
+        <w:t>Purpose</w:t>
+      </w:r>
+    </w:p>
+    <w:p>
+      <w:pPr>
+        <w:pStyle w:val="ListParagraph"/>
+        <w:ind w:left="1728"/>
+      </w:pPr>
+      <w:r>
+        <w:t>This is for handling saving and getting any SCORM information.</w:t>
+      </w:r>
+    </w:p>
+    <w:p>
+      <w:pPr>
+        <w:pStyle w:val="ListParagraph"/>
+        <w:numPr>
+          <w:ilvl w:val="2"/>
+          <w:numId w:val="2"/>
+        </w:numPr>
+      </w:pPr>
+      <w:r>
+        <w:t>Function</w:t>
+      </w:r>
+    </w:p>
+    <w:p>
+      <w:pPr>
+        <w:pStyle w:val="ListParagraph"/>
+        <w:numPr>
+          <w:ilvl w:val="2"/>
+          <w:numId w:val="2"/>
+        </w:numPr>
+      </w:pPr>
+      <w:r>
+        <w:t>Subordinates</w:t>
+      </w:r>
+    </w:p>
+    <w:p>
+      <w:pPr>
+        <w:pStyle w:val="ListParagraph"/>
+        <w:numPr>
+          <w:ilvl w:val="2"/>
+          <w:numId w:val="2"/>
+        </w:numPr>
+      </w:pPr>
+      <w:r>
+        <w:t>Dependencies</w:t>
+      </w:r>
+    </w:p>
+    <w:p>
+      <w:pPr>
+        <w:pStyle w:val="ListParagraph"/>
+        <w:ind w:left="1728"/>
+      </w:pPr>
+      <w:r>
+        <w:t>This</w:t>
+      </w:r>
+      <w:r>
+        <w:t xml:space="preserve"> has no dependencies</w:t>
+      </w:r>
+      <w:r>
+        <w:t>.</w:t>
+      </w:r>
+    </w:p>
+    <w:p>
+      <w:pPr>
+        <w:pStyle w:val="ListParagraph"/>
+        <w:numPr>
+          <w:ilvl w:val="2"/>
+          <w:numId w:val="2"/>
+        </w:numPr>
+      </w:pPr>
+      <w:r>
+        <w:t>Interface</w:t>
+      </w:r>
+    </w:p>
+    <w:p>
+      <w:pPr>
+        <w:pStyle w:val="ListParagraph"/>
+        <w:numPr>
+          <w:ilvl w:val="2"/>
+          <w:numId w:val="2"/>
+        </w:numPr>
+      </w:pPr>
+      <w:r>
+        <w:t>Resources</w:t>
+      </w:r>
+    </w:p>
+    <w:p>
+      <w:pPr>
+        <w:pStyle w:val="ListParagraph"/>
+        <w:ind w:left="1728"/>
+      </w:pPr>
+      <w:r>
+        <w:t>This will use the</w:t>
+      </w:r>
+      <w:r>
+        <w:t xml:space="preserve"> scromSuspendData</w:t>
+      </w:r>
+      <w:r>
+        <w:t xml:space="preserve"> module</w:t>
+      </w:r>
+      <w:r>
+        <w:t>.</w:t>
+      </w:r>
+    </w:p>
+    <w:p>
+      <w:pPr>
+        <w:pStyle w:val="ListParagraph"/>
+        <w:numPr>
+          <w:ilvl w:val="2"/>
+          <w:numId w:val="2"/>
+        </w:numPr>
+      </w:pPr>
+      <w:r>
+        <w:t>Processing</w:t>
+      </w:r>
+    </w:p>
+    <w:p>
+      <w:pPr>
+        <w:pStyle w:val="ListParagraph"/>
+        <w:numPr>
+          <w:ilvl w:val="2"/>
+          <w:numId w:val="2"/>
+        </w:numPr>
+      </w:pPr>
+      <w:r>
+        <w:t>Data</w:t>
+      </w:r>
+    </w:p>
+    <w:p>
+      <w:pPr>
+        <w:pStyle w:val="ListParagraph"/>
+        <w:numPr>
+          <w:ilvl w:val="1"/>
+          <w:numId w:val="2"/>
+        </w:numPr>
+      </w:pPr>
+      <w:r>
+        <w:t>Entity</w:t>
+      </w:r>
+    </w:p>
+    <w:p>
+      <w:pPr>
+        <w:pStyle w:val="ListParagraph"/>
+        <w:numPr>
+          <w:ilvl w:val="2"/>
+          <w:numId w:val="2"/>
+        </w:numPr>
+      </w:pPr>
+      <w:r>
+        <w:t>Identification</w:t>
+      </w:r>
+    </w:p>
+    <w:p>
+      <w:pPr>
+        <w:pStyle w:val="ListParagraph"/>
+        <w:ind w:left="1728"/>
+      </w:pPr>
+      <w:r>
+        <w:t>Screen Chooser</w:t>
+      </w:r>
+    </w:p>
+    <w:p>
+      <w:pPr>
+        <w:pStyle w:val="ListParagraph"/>
+        <w:numPr>
+          <w:ilvl w:val="2"/>
+          <w:numId w:val="2"/>
+        </w:numPr>
+      </w:pPr>
+      <w:r>
+        <w:t>Type</w:t>
+      </w:r>
+    </w:p>
+    <w:p>
+      <w:pPr>
+        <w:pStyle w:val="ListParagraph"/>
+        <w:numPr>
+          <w:ilvl w:val="2"/>
+          <w:numId w:val="2"/>
+        </w:numPr>
+      </w:pPr>
+      <w:r>
+        <w:t>Purpose</w:t>
+      </w:r>
+    </w:p>
+    <w:p>
+      <w:pPr>
+        <w:pStyle w:val="ListParagraph"/>
+        <w:ind w:left="1728"/>
+      </w:pPr>
+      <w:r>
+        <w:t>This is for examining the settings and SCORM information and determining which screen needs to be displayed. It will then communicate this information to the view.</w:t>
+      </w:r>
+    </w:p>
+    <w:p>
+      <w:pPr>
+        <w:pStyle w:val="ListParagraph"/>
+        <w:numPr>
+          <w:ilvl w:val="2"/>
+          <w:numId w:val="2"/>
+        </w:numPr>
+      </w:pPr>
+      <w:r>
+        <w:t>Function</w:t>
+      </w:r>
+    </w:p>
+    <w:p>
+      <w:pPr>
+        <w:pStyle w:val="ListParagraph"/>
+        <w:numPr>
+          <w:ilvl w:val="2"/>
+          <w:numId w:val="2"/>
+        </w:numPr>
+      </w:pPr>
+      <w:r>
+        <w:t>Subordinates</w:t>
+      </w:r>
+    </w:p>
+    <w:p>
+      <w:pPr>
+        <w:pStyle w:val="ListParagraph"/>
+        <w:ind w:left="1728"/>
+      </w:pPr>
+      <w:r>
+        <w:t>sceneSelector()</w:t>
+      </w:r>
+      <w:r>
+        <w:t xml:space="preserve"> – This will be called on load in order to load in the right page. This will decide based on the information from the SCORM handler which screen it needs to go to.</w:t>
+      </w:r>
+    </w:p>
+    <w:p>
+      <w:pPr>
+        <w:pStyle w:val="ListParagraph"/>
+        <w:ind w:left="1728"/>
+      </w:pPr>
+    </w:p>
+    <w:p>
+      <w:pPr>
+        <w:pStyle w:val="ListParagraph"/>
+        <w:ind w:left="1728"/>
+      </w:pPr>
+      <w:r>
+        <w:t>saveTotalHours()</w:t>
+      </w:r>
+      <w:r>
+        <w:t xml:space="preserve"> – This will save the user’s total number of hours chosen. It will be called if switching from the initial screen to the main screen.</w:t>
+      </w:r>
+    </w:p>
+    <w:p>
+      <w:pPr>
+        <w:pStyle w:val="ListParagraph"/>
+        <w:ind w:left="1728"/>
+      </w:pPr>
+    </w:p>
+    <w:p>
+      <w:pPr>
+        <w:pStyle w:val="ListParagraph"/>
+        <w:ind w:left="1728"/>
+      </w:pPr>
+      <w:r>
         <w:t>switchScreens() – This will switch to the other screen.</w:t>
       </w:r>
     </w:p>
@@ -738,6 +924,7 @@
         </w:numPr>
       </w:pPr>
       <w:r>
+        <w:lastRenderedPageBreak/>
         <w:t>Identification</w:t>
       </w:r>
     </w:p>
@@ -859,6 +1046,9 @@
       </w:r>
       <w:r>
         <w:t xml:space="preserve"> – This will be called whenever the user updates an existing entry. Updates happen when the user clicks on the “Update” button next to the entry.</w:t>
+      </w:r>
+      <w:r>
+        <w:t xml:space="preserve"> </w:t>
       </w:r>
     </w:p>
     <w:p>

</xml_diff>